<commit_message>
Modificate alcune descrizioni delle API
</commit_message>
<xml_diff>
--- a/CINI LAYW.docx
+++ b/CINI LAYW.docx
@@ -5930,6 +5930,110 @@
         <w:jc w:val="both"/>
         <w:rPr>
           <w:rFonts w:ascii="Palatino Linotype" w:hAnsi="Palatino Linotype" w:cs="TimesNewRomanPSMT"/>
+          <w:i/>
+          <w:noProof/>
+          <w:sz w:val="24"/>
+          <w:szCs w:val="24"/>
+        </w:rPr>
+      </w:pPr>
+      <w:r>
+        <w:rPr>
+          <w:rFonts w:ascii="Palatino Linotype" w:hAnsi="Palatino Linotype" w:cs="TimesNewRomanPSMT"/>
+          <w:noProof/>
+          <w:sz w:val="24"/>
+          <w:szCs w:val="24"/>
+        </w:rPr>
+        <w:t xml:space="preserve">Il parametro </w:t>
+      </w:r>
+      <w:r>
+        <w:rPr>
+          <w:rFonts w:ascii="Palatino Linotype" w:hAnsi="Palatino Linotype" w:cs="TimesNewRomanPSMT"/>
+          <w:i/>
+          <w:noProof/>
+          <w:sz w:val="24"/>
+          <w:szCs w:val="24"/>
+        </w:rPr>
+        <w:t>p</w:t>
+      </w:r>
+      <w:r>
+        <w:rPr>
+          <w:rFonts w:ascii="Palatino Linotype" w:hAnsi="Palatino Linotype" w:cs="TimesNewRomanPSMT"/>
+          <w:i/>
+          <w:noProof/>
+          <w:sz w:val="24"/>
+          <w:szCs w:val="24"/>
+        </w:rPr>
+        <w:t>e</w:t>
+      </w:r>
+      <w:r>
+        <w:rPr>
+          <w:rFonts w:ascii="Palatino Linotype" w:hAnsi="Palatino Linotype" w:cs="TimesNewRomanPSMT"/>
+          <w:i/>
+          <w:noProof/>
+          <w:sz w:val="24"/>
+          <w:szCs w:val="24"/>
+        </w:rPr>
+        <w:t>riod</w:t>
+      </w:r>
+      <w:r>
+        <w:rPr>
+          <w:rFonts w:ascii="Palatino Linotype" w:hAnsi="Palatino Linotype" w:cs="TimesNewRomanPSMT"/>
+          <w:noProof/>
+          <w:sz w:val="24"/>
+          <w:szCs w:val="24"/>
+        </w:rPr>
+        <w:t xml:space="preserve">, quando richiesto, avrà il seguente formato: </w:t>
+      </w:r>
+      <w:r>
+        <w:rPr>
+          <w:rFonts w:ascii="Palatino Linotype" w:hAnsi="Palatino Linotype" w:cs="TimesNewRomanPSMT"/>
+          <w:i/>
+          <w:noProof/>
+          <w:sz w:val="24"/>
+          <w:szCs w:val="24"/>
+        </w:rPr>
+        <w:t xml:space="preserve">1w </w:t>
+      </w:r>
+      <w:r>
+        <w:rPr>
+          <w:rFonts w:ascii="Palatino Linotype" w:hAnsi="Palatino Linotype" w:cs="TimesNewRomanPSMT"/>
+          <w:noProof/>
+          <w:sz w:val="24"/>
+          <w:szCs w:val="24"/>
+        </w:rPr>
+        <w:t xml:space="preserve">oppure </w:t>
+      </w:r>
+      <w:r>
+        <w:rPr>
+          <w:rFonts w:ascii="Palatino Linotype" w:hAnsi="Palatino Linotype" w:cs="TimesNewRomanPSMT"/>
+          <w:i/>
+          <w:noProof/>
+          <w:sz w:val="24"/>
+          <w:szCs w:val="24"/>
+        </w:rPr>
+        <w:t>1m</w:t>
+      </w:r>
+      <w:r>
+        <w:rPr>
+          <w:rFonts w:ascii="Palatino Linotype" w:hAnsi="Palatino Linotype" w:cs="TimesNewRomanPSMT"/>
+          <w:i/>
+          <w:noProof/>
+          <w:sz w:val="24"/>
+          <w:szCs w:val="24"/>
+        </w:rPr>
+        <w:t>.</w:t>
+      </w:r>
+    </w:p>
+    <w:p>
+      <w:pPr>
+        <w:widowControl w:val="0"/>
+        <w:autoSpaceDE w:val="0"/>
+        <w:autoSpaceDN w:val="0"/>
+        <w:adjustRightInd w:val="0"/>
+        <w:spacing w:after="0" w:line="276" w:lineRule="auto"/>
+        <w:jc w:val="both"/>
+        <w:rPr>
+          <w:rFonts w:ascii="Palatino Linotype" w:hAnsi="Palatino Linotype" w:cs="TimesNewRomanPSMT"/>
           <w:noProof/>
           <w:sz w:val="24"/>
           <w:szCs w:val="24"/>
@@ -6202,7 +6306,8 @@
         <w:spacing w:after="0" w:line="276" w:lineRule="auto"/>
         <w:ind w:firstLine="708"/>
         <w:rPr>
-          <w:rFonts w:ascii="Palatino Linotype" w:hAnsi="Palatino Linotype" w:cs="TimesNewRomanPSMT"/>
+          <w:rStyle w:val="sbrace"/>
+          <w:rFonts w:ascii="Palatino Linotype" w:hAnsi="Palatino Linotype"/>
           <w:noProof/>
           <w:color w:val="2F5496" w:themeColor="accent1" w:themeShade="BF"/>
           <w:sz w:val="20"/>
@@ -7023,12 +7128,32 @@
         <w:autoSpaceDN w:val="0"/>
         <w:adjustRightInd w:val="0"/>
         <w:spacing w:after="0" w:line="276" w:lineRule="auto"/>
-        <w:jc w:val="both"/>
-        <w:rPr>
-          <w:rFonts w:ascii="Palatino Linotype" w:hAnsi="Palatino Linotype" w:cs="TimesNewRomanPSMT"/>
-          <w:noProof/>
-          <w:sz w:val="24"/>
-          <w:szCs w:val="24"/>
+        <w:ind w:firstLine="708"/>
+        <w:rPr>
+          <w:rStyle w:val="sbrace"/>
+          <w:rFonts w:ascii="Palatino Linotype" w:hAnsi="Palatino Linotype"/>
+          <w:noProof/>
+          <w:color w:val="2F5496" w:themeColor="accent1" w:themeShade="BF"/>
+          <w:sz w:val="20"/>
+          <w:szCs w:val="20"/>
+          <w:lang w:val="en-GB"/>
+        </w:rPr>
+      </w:pPr>
+    </w:p>
+    <w:p>
+      <w:pPr>
+        <w:widowControl w:val="0"/>
+        <w:autoSpaceDE w:val="0"/>
+        <w:autoSpaceDN w:val="0"/>
+        <w:adjustRightInd w:val="0"/>
+        <w:spacing w:after="0" w:line="276" w:lineRule="auto"/>
+        <w:ind w:firstLine="708"/>
+        <w:rPr>
+          <w:rFonts w:ascii="Palatino Linotype" w:hAnsi="Palatino Linotype" w:cs="TimesNewRomanPSMT"/>
+          <w:noProof/>
+          <w:color w:val="2F5496" w:themeColor="accent1" w:themeShade="BF"/>
+          <w:sz w:val="20"/>
+          <w:szCs w:val="20"/>
           <w:lang w:val="en-GB"/>
         </w:rPr>
       </w:pPr>
@@ -7045,9 +7170,1358 @@
           <w:rFonts w:ascii="Palatino Linotype" w:hAnsi="Palatino Linotype" w:cs="TimesNewRomanPSMT"/>
           <w:b/>
           <w:noProof/>
+          <w:sz w:val="24"/>
+          <w:szCs w:val="24"/>
+        </w:rPr>
+      </w:pPr>
+      <w:r>
+        <w:rPr>
+          <w:rFonts w:ascii="Palatino Linotype" w:hAnsi="Palatino Linotype" w:cs="TimesNewRomanPSMT"/>
+          <w:i/>
+          <w:noProof/>
+          <w:sz w:val="24"/>
+          <w:szCs w:val="24"/>
+        </w:rPr>
+        <w:t>URL: url-base</w:t>
+      </w:r>
+      <w:r>
+        <w:rPr>
+          <w:rFonts w:ascii="Palatino Linotype" w:hAnsi="Palatino Linotype" w:cs="TimesNewRomanPSMT"/>
+          <w:b/>
+          <w:noProof/>
+          <w:sz w:val="24"/>
+          <w:szCs w:val="24"/>
+        </w:rPr>
+        <w:t>/users</w:t>
+      </w:r>
+    </w:p>
+    <w:p>
+      <w:pPr>
+        <w:widowControl w:val="0"/>
+        <w:autoSpaceDE w:val="0"/>
+        <w:autoSpaceDN w:val="0"/>
+        <w:adjustRightInd w:val="0"/>
+        <w:spacing w:after="0" w:line="276" w:lineRule="auto"/>
+        <w:jc w:val="both"/>
+        <w:rPr>
+          <w:rFonts w:ascii="Palatino Linotype" w:hAnsi="Palatino Linotype" w:cs="TimesNewRomanPSMT"/>
+          <w:b/>
+          <w:noProof/>
+          <w:sz w:val="24"/>
+          <w:szCs w:val="24"/>
+        </w:rPr>
+      </w:pPr>
+    </w:p>
+    <w:p>
+      <w:pPr>
+        <w:widowControl w:val="0"/>
+        <w:autoSpaceDE w:val="0"/>
+        <w:autoSpaceDN w:val="0"/>
+        <w:adjustRightInd w:val="0"/>
+        <w:spacing w:after="0" w:line="276" w:lineRule="auto"/>
+        <w:jc w:val="both"/>
+        <w:rPr>
+          <w:rFonts w:ascii="Palatino Linotype" w:hAnsi="Palatino Linotype" w:cs="TimesNewRomanPSMT"/>
+          <w:noProof/>
+          <w:sz w:val="24"/>
+          <w:szCs w:val="24"/>
+        </w:rPr>
+      </w:pPr>
+      <w:r>
+        <w:rPr>
+          <w:rFonts w:ascii="Palatino Linotype" w:hAnsi="Palatino Linotype" w:cs="TimesNewRomanPSMT"/>
+          <w:b/>
+          <w:noProof/>
+          <w:sz w:val="24"/>
+          <w:szCs w:val="24"/>
+        </w:rPr>
+        <w:t>GET</w:t>
+      </w:r>
+      <w:r>
+        <w:rPr>
+          <w:rFonts w:ascii="Palatino Linotype" w:hAnsi="Palatino Linotype" w:cs="TimesNewRomanPSMT"/>
+          <w:i/>
+          <w:noProof/>
+          <w:sz w:val="24"/>
+          <w:szCs w:val="24"/>
+        </w:rPr>
+        <w:t xml:space="preserve">: </w:t>
+      </w:r>
+      <w:r>
+        <w:rPr>
+          <w:rFonts w:ascii="Palatino Linotype" w:hAnsi="Palatino Linotype" w:cs="TimesNewRomanPSMT"/>
+          <w:noProof/>
+          <w:sz w:val="24"/>
+          <w:szCs w:val="24"/>
+        </w:rPr>
+        <w:t>Ritorna la lista di tutti gli utenti</w:t>
+      </w:r>
+      <w:r>
+        <w:rPr>
+          <w:rFonts w:ascii="Palatino Linotype" w:hAnsi="Palatino Linotype" w:cs="TimesNewRomanPSMT"/>
+          <w:noProof/>
+          <w:sz w:val="24"/>
+          <w:szCs w:val="24"/>
+        </w:rPr>
+        <w:t xml:space="preserve">. </w:t>
+      </w:r>
+      <w:r>
+        <w:rPr>
+          <w:rFonts w:ascii="Palatino Linotype" w:hAnsi="Palatino Linotype" w:cs="TimesNewRomanPSMT"/>
+          <w:noProof/>
+          <w:sz w:val="24"/>
+          <w:szCs w:val="24"/>
+        </w:rPr>
+        <w:t xml:space="preserve">Il JSON di output è uguale a quello precedente, ma al posto di un singolo paziente c’è la lista di tutti i pazienti. </w:t>
+      </w:r>
+      <w:r>
+        <w:rPr>
+          <w:rFonts w:ascii="Palatino Linotype" w:hAnsi="Palatino Linotype" w:cs="TimesNewRomanPSMT"/>
+          <w:noProof/>
+          <w:sz w:val="24"/>
+          <w:szCs w:val="24"/>
+        </w:rPr>
+        <w:t>Ad esempio:</w:t>
+      </w:r>
+    </w:p>
+    <w:p>
+      <w:pPr>
+        <w:widowControl w:val="0"/>
+        <w:autoSpaceDE w:val="0"/>
+        <w:autoSpaceDN w:val="0"/>
+        <w:adjustRightInd w:val="0"/>
+        <w:spacing w:after="0" w:line="276" w:lineRule="auto"/>
+        <w:jc w:val="both"/>
+        <w:rPr>
+          <w:rStyle w:val="scolon"/>
+          <w:rFonts w:ascii="Palatino Linotype" w:hAnsi="Palatino Linotype"/>
+          <w:noProof/>
+          <w:color w:val="2F5496" w:themeColor="accent1" w:themeShade="BF"/>
+          <w:sz w:val="20"/>
+          <w:szCs w:val="20"/>
+          <w:lang w:val="en-GB"/>
+        </w:rPr>
+      </w:pPr>
+      <w:r>
+        <w:rPr>
+          <w:rStyle w:val="sbrace"/>
+          <w:rFonts w:ascii="Palatino Linotype" w:hAnsi="Palatino Linotype"/>
+          <w:noProof/>
+          <w:color w:val="2F5496" w:themeColor="accent1" w:themeShade="BF"/>
+          <w:sz w:val="20"/>
+          <w:szCs w:val="20"/>
+          <w:lang w:val="en-GB"/>
+        </w:rPr>
+        <w:t>{  </w:t>
+      </w:r>
+      <w:r>
+        <w:rPr>
+          <w:rFonts w:ascii="Palatino Linotype" w:hAnsi="Palatino Linotype"/>
+          <w:noProof/>
+          <w:color w:val="2F5496" w:themeColor="accent1" w:themeShade="BF"/>
+          <w:sz w:val="20"/>
+          <w:szCs w:val="20"/>
+          <w:lang w:val="en-GB"/>
+        </w:rPr>
+        <w:br/>
+        <w:t> </w:t>
+      </w:r>
+      <w:r>
+        <w:rPr>
+          <w:rFonts w:ascii="Palatino Linotype" w:hAnsi="Palatino Linotype"/>
+          <w:noProof/>
+          <w:color w:val="2F5496" w:themeColor="accent1" w:themeShade="BF"/>
+          <w:sz w:val="20"/>
+          <w:szCs w:val="20"/>
+          <w:lang w:val="en-GB"/>
+        </w:rPr>
+        <w:tab/>
+      </w:r>
+      <w:r>
+        <w:rPr>
+          <w:rStyle w:val="sobjectk"/>
+          <w:rFonts w:ascii="Palatino Linotype" w:hAnsi="Palatino Linotype"/>
+          <w:bCs/>
+          <w:noProof/>
+          <w:color w:val="2F5496" w:themeColor="accent1" w:themeShade="BF"/>
+          <w:sz w:val="20"/>
+          <w:szCs w:val="20"/>
+          <w:lang w:val="en-GB"/>
+        </w:rPr>
+        <w:t>"user"</w:t>
+      </w:r>
+      <w:r>
+        <w:rPr>
+          <w:rStyle w:val="scolon"/>
+          <w:rFonts w:ascii="Palatino Linotype" w:hAnsi="Palatino Linotype"/>
+          <w:noProof/>
+          <w:color w:val="2F5496" w:themeColor="accent1" w:themeShade="BF"/>
+          <w:sz w:val="20"/>
+          <w:szCs w:val="20"/>
+          <w:lang w:val="en-GB"/>
+        </w:rPr>
+        <w:t>:</w:t>
+      </w:r>
+      <w:r>
+        <w:rPr>
+          <w:rStyle w:val="scolon"/>
+          <w:rFonts w:ascii="Palatino Linotype" w:hAnsi="Palatino Linotype"/>
+          <w:noProof/>
+          <w:color w:val="2F5496" w:themeColor="accent1" w:themeShade="BF"/>
+          <w:sz w:val="20"/>
+          <w:szCs w:val="20"/>
+          <w:lang w:val="en-GB"/>
+        </w:rPr>
+        <w:t xml:space="preserve"> [</w:t>
+      </w:r>
+    </w:p>
+    <w:p>
+      <w:pPr>
+        <w:widowControl w:val="0"/>
+        <w:autoSpaceDE w:val="0"/>
+        <w:autoSpaceDN w:val="0"/>
+        <w:adjustRightInd w:val="0"/>
+        <w:spacing w:after="0" w:line="276" w:lineRule="auto"/>
+        <w:ind w:left="1416" w:firstLine="708"/>
+        <w:rPr>
+          <w:rStyle w:val="sbrace"/>
+          <w:rFonts w:ascii="Palatino Linotype" w:hAnsi="Palatino Linotype"/>
+          <w:noProof/>
+          <w:color w:val="2F5496" w:themeColor="accent1" w:themeShade="BF"/>
+          <w:sz w:val="20"/>
+          <w:szCs w:val="20"/>
+          <w:lang w:val="en-GB"/>
+        </w:rPr>
+      </w:pPr>
+      <w:r>
+        <w:rPr>
+          <w:rStyle w:val="sbrace"/>
+          <w:rFonts w:ascii="Palatino Linotype" w:hAnsi="Palatino Linotype"/>
+          <w:noProof/>
+          <w:color w:val="2F5496" w:themeColor="accent1" w:themeShade="BF"/>
+          <w:sz w:val="20"/>
+          <w:szCs w:val="20"/>
+          <w:lang w:val="en-GB"/>
+        </w:rPr>
+        <w:t>{  </w:t>
+      </w:r>
+      <w:r>
+        <w:rPr>
+          <w:rFonts w:ascii="Palatino Linotype" w:hAnsi="Palatino Linotype"/>
+          <w:noProof/>
+          <w:color w:val="2F5496" w:themeColor="accent1" w:themeShade="BF"/>
+          <w:sz w:val="20"/>
+          <w:szCs w:val="20"/>
+          <w:lang w:val="en-GB"/>
+        </w:rPr>
+        <w:br/>
+        <w:t>      </w:t>
+      </w:r>
+      <w:r>
+        <w:rPr>
+          <w:rFonts w:ascii="Palatino Linotype" w:hAnsi="Palatino Linotype"/>
+          <w:noProof/>
+          <w:color w:val="2F5496" w:themeColor="accent1" w:themeShade="BF"/>
+          <w:sz w:val="20"/>
+          <w:szCs w:val="20"/>
+          <w:lang w:val="en-GB"/>
+        </w:rPr>
+        <w:tab/>
+      </w:r>
+      <w:r>
+        <w:rPr>
+          <w:rFonts w:ascii="Palatino Linotype" w:hAnsi="Palatino Linotype"/>
+          <w:noProof/>
+          <w:color w:val="2F5496" w:themeColor="accent1" w:themeShade="BF"/>
+          <w:sz w:val="20"/>
+          <w:szCs w:val="20"/>
+          <w:lang w:val="en-GB"/>
+        </w:rPr>
+        <w:tab/>
+      </w:r>
+      <w:r>
+        <w:rPr>
+          <w:rStyle w:val="sobjectk"/>
+          <w:rFonts w:ascii="Palatino Linotype" w:hAnsi="Palatino Linotype"/>
+          <w:bCs/>
+          <w:noProof/>
+          <w:color w:val="2F5496" w:themeColor="accent1" w:themeShade="BF"/>
+          <w:sz w:val="20"/>
+          <w:szCs w:val="20"/>
+          <w:lang w:val="en-GB"/>
+        </w:rPr>
+        <w:t>"country"</w:t>
+      </w:r>
+      <w:r>
+        <w:rPr>
+          <w:rStyle w:val="scolon"/>
+          <w:rFonts w:ascii="Palatino Linotype" w:hAnsi="Palatino Linotype"/>
+          <w:noProof/>
+          <w:color w:val="2F5496" w:themeColor="accent1" w:themeShade="BF"/>
+          <w:sz w:val="20"/>
+          <w:szCs w:val="20"/>
+          <w:lang w:val="en-GB"/>
+        </w:rPr>
+        <w:t>:</w:t>
+      </w:r>
+      <w:r>
+        <w:rPr>
+          <w:rStyle w:val="sobjectv"/>
+          <w:rFonts w:ascii="Palatino Linotype" w:hAnsi="Palatino Linotype"/>
+          <w:noProof/>
+          <w:color w:val="2F5496" w:themeColor="accent1" w:themeShade="BF"/>
+          <w:sz w:val="20"/>
+          <w:szCs w:val="20"/>
+          <w:lang w:val="en-GB"/>
+        </w:rPr>
+        <w:t>"IT"</w:t>
+      </w:r>
+      <w:r>
+        <w:rPr>
+          <w:rStyle w:val="scomma"/>
+          <w:rFonts w:ascii="Palatino Linotype" w:hAnsi="Palatino Linotype"/>
+          <w:noProof/>
+          <w:color w:val="2F5496" w:themeColor="accent1" w:themeShade="BF"/>
+          <w:sz w:val="20"/>
+          <w:szCs w:val="20"/>
+          <w:lang w:val="en-GB"/>
+        </w:rPr>
+        <w:t>,</w:t>
+      </w:r>
+      <w:r>
+        <w:rPr>
+          <w:rFonts w:ascii="Palatino Linotype" w:hAnsi="Palatino Linotype"/>
+          <w:noProof/>
+          <w:color w:val="2F5496" w:themeColor="accent1" w:themeShade="BF"/>
+          <w:sz w:val="20"/>
+          <w:szCs w:val="20"/>
+          <w:lang w:val="en-GB"/>
+        </w:rPr>
+        <w:br/>
+        <w:t>      </w:t>
+      </w:r>
+      <w:r>
+        <w:rPr>
+          <w:rFonts w:ascii="Palatino Linotype" w:hAnsi="Palatino Linotype"/>
+          <w:noProof/>
+          <w:color w:val="2F5496" w:themeColor="accent1" w:themeShade="BF"/>
+          <w:sz w:val="20"/>
+          <w:szCs w:val="20"/>
+          <w:lang w:val="en-GB"/>
+        </w:rPr>
+        <w:tab/>
+      </w:r>
+      <w:r>
+        <w:rPr>
+          <w:rFonts w:ascii="Palatino Linotype" w:hAnsi="Palatino Linotype"/>
+          <w:noProof/>
+          <w:color w:val="2F5496" w:themeColor="accent1" w:themeShade="BF"/>
+          <w:sz w:val="20"/>
+          <w:szCs w:val="20"/>
+          <w:lang w:val="en-GB"/>
+        </w:rPr>
+        <w:tab/>
+      </w:r>
+      <w:r>
+        <w:rPr>
+          <w:rStyle w:val="sobjectk"/>
+          <w:rFonts w:ascii="Palatino Linotype" w:hAnsi="Palatino Linotype"/>
+          <w:bCs/>
+          <w:noProof/>
+          <w:color w:val="2F5496" w:themeColor="accent1" w:themeShade="BF"/>
+          <w:sz w:val="20"/>
+          <w:szCs w:val="20"/>
+          <w:lang w:val="en-GB"/>
+        </w:rPr>
+        <w:t>"gender"</w:t>
+      </w:r>
+      <w:r>
+        <w:rPr>
+          <w:rStyle w:val="scolon"/>
+          <w:rFonts w:ascii="Palatino Linotype" w:hAnsi="Palatino Linotype"/>
+          <w:noProof/>
+          <w:color w:val="2F5496" w:themeColor="accent1" w:themeShade="BF"/>
+          <w:sz w:val="20"/>
+          <w:szCs w:val="20"/>
+          <w:lang w:val="en-GB"/>
+        </w:rPr>
+        <w:t>:</w:t>
+      </w:r>
+      <w:r>
+        <w:rPr>
+          <w:rStyle w:val="sobjectv"/>
+          <w:rFonts w:ascii="Palatino Linotype" w:hAnsi="Palatino Linotype"/>
+          <w:noProof/>
+          <w:color w:val="2F5496" w:themeColor="accent1" w:themeShade="BF"/>
+          <w:sz w:val="20"/>
+          <w:szCs w:val="20"/>
+          <w:lang w:val="en-GB"/>
+        </w:rPr>
+        <w:t>"MALE"</w:t>
+      </w:r>
+      <w:r>
+        <w:rPr>
+          <w:rStyle w:val="scomma"/>
+          <w:rFonts w:ascii="Palatino Linotype" w:hAnsi="Palatino Linotype"/>
+          <w:noProof/>
+          <w:color w:val="2F5496" w:themeColor="accent1" w:themeShade="BF"/>
+          <w:sz w:val="20"/>
+          <w:szCs w:val="20"/>
+          <w:lang w:val="en-GB"/>
+        </w:rPr>
+        <w:t>,</w:t>
+      </w:r>
+      <w:r>
+        <w:rPr>
+          <w:rFonts w:ascii="Palatino Linotype" w:hAnsi="Palatino Linotype"/>
+          <w:noProof/>
+          <w:color w:val="2F5496" w:themeColor="accent1" w:themeShade="BF"/>
+          <w:sz w:val="20"/>
+          <w:szCs w:val="20"/>
+          <w:lang w:val="en-GB"/>
+        </w:rPr>
+        <w:br/>
+        <w:t>      </w:t>
+      </w:r>
+      <w:r>
+        <w:rPr>
+          <w:rFonts w:ascii="Palatino Linotype" w:hAnsi="Palatino Linotype"/>
+          <w:noProof/>
+          <w:color w:val="2F5496" w:themeColor="accent1" w:themeShade="BF"/>
+          <w:sz w:val="20"/>
+          <w:szCs w:val="20"/>
+          <w:lang w:val="en-GB"/>
+        </w:rPr>
+        <w:tab/>
+      </w:r>
+      <w:r>
+        <w:rPr>
+          <w:rFonts w:ascii="Palatino Linotype" w:hAnsi="Palatino Linotype"/>
+          <w:noProof/>
+          <w:color w:val="2F5496" w:themeColor="accent1" w:themeShade="BF"/>
+          <w:sz w:val="20"/>
+          <w:szCs w:val="20"/>
+          <w:lang w:val="en-GB"/>
+        </w:rPr>
+        <w:tab/>
+      </w:r>
+      <w:r>
+        <w:rPr>
+          <w:rStyle w:val="sobjectk"/>
+          <w:rFonts w:ascii="Palatino Linotype" w:hAnsi="Palatino Linotype"/>
+          <w:bCs/>
+          <w:noProof/>
+          <w:color w:val="2F5496" w:themeColor="accent1" w:themeShade="BF"/>
+          <w:sz w:val="20"/>
+          <w:szCs w:val="20"/>
+          <w:lang w:val="en-GB"/>
+        </w:rPr>
+        <w:t>"strideLengthRunning"</w:t>
+      </w:r>
+      <w:r>
+        <w:rPr>
+          <w:rStyle w:val="scolon"/>
+          <w:rFonts w:ascii="Palatino Linotype" w:hAnsi="Palatino Linotype"/>
+          <w:noProof/>
+          <w:color w:val="2F5496" w:themeColor="accent1" w:themeShade="BF"/>
+          <w:sz w:val="20"/>
+          <w:szCs w:val="20"/>
+          <w:lang w:val="en-GB"/>
+        </w:rPr>
+        <w:t>:</w:t>
+      </w:r>
+      <w:r>
+        <w:rPr>
+          <w:rStyle w:val="sobjectv"/>
+          <w:rFonts w:ascii="Palatino Linotype" w:hAnsi="Palatino Linotype"/>
+          <w:noProof/>
+          <w:color w:val="2F5496" w:themeColor="accent1" w:themeShade="BF"/>
+          <w:sz w:val="20"/>
+          <w:szCs w:val="20"/>
+          <w:lang w:val="en-GB"/>
+        </w:rPr>
+        <w:t>127.4</w:t>
+      </w:r>
+      <w:r>
+        <w:rPr>
+          <w:rStyle w:val="scomma"/>
+          <w:rFonts w:ascii="Palatino Linotype" w:hAnsi="Palatino Linotype"/>
+          <w:noProof/>
+          <w:color w:val="2F5496" w:themeColor="accent1" w:themeShade="BF"/>
+          <w:sz w:val="20"/>
+          <w:szCs w:val="20"/>
+          <w:lang w:val="en-GB"/>
+        </w:rPr>
+        <w:t>,</w:t>
+      </w:r>
+      <w:r>
+        <w:rPr>
+          <w:rFonts w:ascii="Palatino Linotype" w:hAnsi="Palatino Linotype"/>
+          <w:noProof/>
+          <w:color w:val="2F5496" w:themeColor="accent1" w:themeShade="BF"/>
+          <w:sz w:val="20"/>
+          <w:szCs w:val="20"/>
+          <w:lang w:val="en-GB"/>
+        </w:rPr>
+        <w:br/>
+        <w:t>     </w:t>
+      </w:r>
+      <w:r>
+        <w:rPr>
+          <w:rFonts w:ascii="Palatino Linotype" w:hAnsi="Palatino Linotype"/>
+          <w:noProof/>
+          <w:color w:val="2F5496" w:themeColor="accent1" w:themeShade="BF"/>
+          <w:sz w:val="20"/>
+          <w:szCs w:val="20"/>
+          <w:lang w:val="en-GB"/>
+        </w:rPr>
+        <w:tab/>
+      </w:r>
+      <w:r>
+        <w:rPr>
+          <w:rFonts w:ascii="Palatino Linotype" w:hAnsi="Palatino Linotype"/>
+          <w:noProof/>
+          <w:color w:val="2F5496" w:themeColor="accent1" w:themeShade="BF"/>
+          <w:sz w:val="20"/>
+          <w:szCs w:val="20"/>
+          <w:lang w:val="en-GB"/>
+        </w:rPr>
+        <w:tab/>
+      </w:r>
+      <w:r>
+        <w:rPr>
+          <w:rStyle w:val="sobjectk"/>
+          <w:rFonts w:ascii="Palatino Linotype" w:hAnsi="Palatino Linotype"/>
+          <w:bCs/>
+          <w:noProof/>
+          <w:color w:val="2F5496" w:themeColor="accent1" w:themeShade="BF"/>
+          <w:sz w:val="20"/>
+          <w:szCs w:val="20"/>
+          <w:lang w:val="en-GB"/>
+        </w:rPr>
+        <w:t>"name"</w:t>
+      </w:r>
+      <w:r>
+        <w:rPr>
+          <w:rStyle w:val="scolon"/>
+          <w:rFonts w:ascii="Palatino Linotype" w:hAnsi="Palatino Linotype"/>
+          <w:noProof/>
+          <w:color w:val="2F5496" w:themeColor="accent1" w:themeShade="BF"/>
+          <w:sz w:val="20"/>
+          <w:szCs w:val="20"/>
+          <w:lang w:val="en-GB"/>
+        </w:rPr>
+        <w:t>:</w:t>
+      </w:r>
+      <w:r>
+        <w:rPr>
+          <w:rStyle w:val="sobjectv"/>
+          <w:rFonts w:ascii="Palatino Linotype" w:hAnsi="Palatino Linotype"/>
+          <w:noProof/>
+          <w:color w:val="2F5496" w:themeColor="accent1" w:themeShade="BF"/>
+          <w:sz w:val="20"/>
+          <w:szCs w:val="20"/>
+          <w:lang w:val="en-GB"/>
+        </w:rPr>
+        <w:t>"manuel peli"</w:t>
+      </w:r>
+      <w:r>
+        <w:rPr>
+          <w:rStyle w:val="scomma"/>
+          <w:rFonts w:ascii="Palatino Linotype" w:hAnsi="Palatino Linotype"/>
+          <w:noProof/>
+          <w:color w:val="2F5496" w:themeColor="accent1" w:themeShade="BF"/>
+          <w:sz w:val="20"/>
+          <w:szCs w:val="20"/>
+          <w:lang w:val="en-GB"/>
+        </w:rPr>
+        <w:t>,</w:t>
+      </w:r>
+      <w:r>
+        <w:rPr>
+          <w:rFonts w:ascii="Palatino Linotype" w:hAnsi="Palatino Linotype"/>
+          <w:noProof/>
+          <w:color w:val="2F5496" w:themeColor="accent1" w:themeShade="BF"/>
+          <w:sz w:val="20"/>
+          <w:szCs w:val="20"/>
+          <w:lang w:val="en-GB"/>
+        </w:rPr>
+        <w:br/>
+        <w:t>     </w:t>
+      </w:r>
+      <w:r>
+        <w:rPr>
+          <w:rFonts w:ascii="Palatino Linotype" w:hAnsi="Palatino Linotype"/>
+          <w:noProof/>
+          <w:color w:val="2F5496" w:themeColor="accent1" w:themeShade="BF"/>
+          <w:sz w:val="20"/>
+          <w:szCs w:val="20"/>
+          <w:lang w:val="en-GB"/>
+        </w:rPr>
+        <w:tab/>
+      </w:r>
+      <w:r>
+        <w:rPr>
+          <w:rFonts w:ascii="Palatino Linotype" w:hAnsi="Palatino Linotype"/>
+          <w:noProof/>
+          <w:color w:val="2F5496" w:themeColor="accent1" w:themeShade="BF"/>
+          <w:sz w:val="20"/>
+          <w:szCs w:val="20"/>
+          <w:lang w:val="en-GB"/>
+        </w:rPr>
+        <w:tab/>
+      </w:r>
+      <w:r>
+        <w:rPr>
+          <w:rStyle w:val="sobjectk"/>
+          <w:rFonts w:ascii="Palatino Linotype" w:hAnsi="Palatino Linotype"/>
+          <w:bCs/>
+          <w:noProof/>
+          <w:color w:val="2F5496" w:themeColor="accent1" w:themeShade="BF"/>
+          <w:sz w:val="20"/>
+          <w:szCs w:val="20"/>
+          <w:lang w:val="en-GB"/>
+        </w:rPr>
+        <w:t>"dateOfBirth"</w:t>
+      </w:r>
+      <w:r>
+        <w:rPr>
+          <w:rStyle w:val="scolon"/>
+          <w:rFonts w:ascii="Palatino Linotype" w:hAnsi="Palatino Linotype"/>
+          <w:noProof/>
+          <w:color w:val="2F5496" w:themeColor="accent1" w:themeShade="BF"/>
+          <w:sz w:val="20"/>
+          <w:szCs w:val="20"/>
+          <w:lang w:val="en-GB"/>
+        </w:rPr>
+        <w:t>:</w:t>
+      </w:r>
+      <w:r>
+        <w:rPr>
+          <w:rStyle w:val="sobjectv"/>
+          <w:rFonts w:ascii="Palatino Linotype" w:hAnsi="Palatino Linotype"/>
+          <w:noProof/>
+          <w:color w:val="2F5496" w:themeColor="accent1" w:themeShade="BF"/>
+          <w:sz w:val="20"/>
+          <w:szCs w:val="20"/>
+          <w:lang w:val="en-GB"/>
+        </w:rPr>
+        <w:t>"24-05-1996"</w:t>
+      </w:r>
+      <w:r>
+        <w:rPr>
+          <w:rStyle w:val="scomma"/>
+          <w:rFonts w:ascii="Palatino Linotype" w:hAnsi="Palatino Linotype"/>
+          <w:noProof/>
+          <w:color w:val="2F5496" w:themeColor="accent1" w:themeShade="BF"/>
+          <w:sz w:val="20"/>
+          <w:szCs w:val="20"/>
+          <w:lang w:val="en-GB"/>
+        </w:rPr>
+        <w:t>,</w:t>
+      </w:r>
+      <w:r>
+        <w:rPr>
+          <w:rFonts w:ascii="Palatino Linotype" w:hAnsi="Palatino Linotype"/>
+          <w:noProof/>
+          <w:color w:val="2F5496" w:themeColor="accent1" w:themeShade="BF"/>
+          <w:sz w:val="20"/>
+          <w:szCs w:val="20"/>
+          <w:lang w:val="en-GB"/>
+        </w:rPr>
+        <w:br/>
+      </w:r>
+      <w:r>
+        <w:rPr>
+          <w:rFonts w:ascii="Palatino Linotype" w:hAnsi="Palatino Linotype"/>
+          <w:noProof/>
+          <w:color w:val="2F5496" w:themeColor="accent1" w:themeShade="BF"/>
+          <w:sz w:val="20"/>
+          <w:szCs w:val="20"/>
+          <w:lang w:val="en-GB"/>
+        </w:rPr>
+        <w:lastRenderedPageBreak/>
+        <w:t>    </w:t>
+      </w:r>
+      <w:r>
+        <w:rPr>
+          <w:rFonts w:ascii="Palatino Linotype" w:hAnsi="Palatino Linotype"/>
+          <w:noProof/>
+          <w:color w:val="2F5496" w:themeColor="accent1" w:themeShade="BF"/>
+          <w:sz w:val="20"/>
+          <w:szCs w:val="20"/>
+          <w:lang w:val="en-GB"/>
+        </w:rPr>
+        <w:tab/>
+      </w:r>
+      <w:r>
+        <w:rPr>
+          <w:rFonts w:ascii="Palatino Linotype" w:hAnsi="Palatino Linotype"/>
+          <w:noProof/>
+          <w:color w:val="2F5496" w:themeColor="accent1" w:themeShade="BF"/>
+          <w:sz w:val="20"/>
+          <w:szCs w:val="20"/>
+          <w:lang w:val="en-GB"/>
+        </w:rPr>
+        <w:tab/>
+      </w:r>
+      <w:r>
+        <w:rPr>
+          <w:rStyle w:val="sobjectk"/>
+          <w:rFonts w:ascii="Palatino Linotype" w:hAnsi="Palatino Linotype"/>
+          <w:bCs/>
+          <w:noProof/>
+          <w:color w:val="2F5496" w:themeColor="accent1" w:themeShade="BF"/>
+          <w:sz w:val="20"/>
+          <w:szCs w:val="20"/>
+          <w:lang w:val="en-GB"/>
+        </w:rPr>
+        <w:t>"averageDailySteps"</w:t>
+      </w:r>
+      <w:r>
+        <w:rPr>
+          <w:rStyle w:val="scolon"/>
+          <w:rFonts w:ascii="Palatino Linotype" w:hAnsi="Palatino Linotype"/>
+          <w:noProof/>
+          <w:color w:val="2F5496" w:themeColor="accent1" w:themeShade="BF"/>
+          <w:sz w:val="20"/>
+          <w:szCs w:val="20"/>
+          <w:lang w:val="en-GB"/>
+        </w:rPr>
+        <w:t>:</w:t>
+      </w:r>
+      <w:r>
+        <w:rPr>
+          <w:rStyle w:val="sobjectv"/>
+          <w:rFonts w:ascii="Palatino Linotype" w:hAnsi="Palatino Linotype"/>
+          <w:noProof/>
+          <w:color w:val="2F5496" w:themeColor="accent1" w:themeShade="BF"/>
+          <w:sz w:val="20"/>
+          <w:szCs w:val="20"/>
+          <w:lang w:val="en-GB"/>
+        </w:rPr>
+        <w:t>0</w:t>
+      </w:r>
+      <w:r>
+        <w:rPr>
+          <w:rStyle w:val="scomma"/>
+          <w:rFonts w:ascii="Palatino Linotype" w:hAnsi="Palatino Linotype"/>
+          <w:noProof/>
+          <w:color w:val="2F5496" w:themeColor="accent1" w:themeShade="BF"/>
+          <w:sz w:val="20"/>
+          <w:szCs w:val="20"/>
+          <w:lang w:val="en-GB"/>
+        </w:rPr>
+        <w:t>,</w:t>
+      </w:r>
+      <w:r>
+        <w:rPr>
+          <w:rFonts w:ascii="Palatino Linotype" w:hAnsi="Palatino Linotype"/>
+          <w:noProof/>
+          <w:color w:val="2F5496" w:themeColor="accent1" w:themeShade="BF"/>
+          <w:sz w:val="20"/>
+          <w:szCs w:val="20"/>
+          <w:lang w:val="en-GB"/>
+        </w:rPr>
+        <w:br/>
+        <w:t>      </w:t>
+      </w:r>
+      <w:r>
+        <w:rPr>
+          <w:rFonts w:ascii="Palatino Linotype" w:hAnsi="Palatino Linotype"/>
+          <w:noProof/>
+          <w:color w:val="2F5496" w:themeColor="accent1" w:themeShade="BF"/>
+          <w:sz w:val="20"/>
+          <w:szCs w:val="20"/>
+          <w:lang w:val="en-GB"/>
+        </w:rPr>
+        <w:tab/>
+      </w:r>
+      <w:r>
+        <w:rPr>
+          <w:rFonts w:ascii="Palatino Linotype" w:hAnsi="Palatino Linotype"/>
+          <w:noProof/>
+          <w:color w:val="2F5496" w:themeColor="accent1" w:themeShade="BF"/>
+          <w:sz w:val="20"/>
+          <w:szCs w:val="20"/>
+          <w:lang w:val="en-GB"/>
+        </w:rPr>
+        <w:tab/>
+      </w:r>
+      <w:r>
+        <w:rPr>
+          <w:rStyle w:val="sobjectk"/>
+          <w:rFonts w:ascii="Palatino Linotype" w:hAnsi="Palatino Linotype"/>
+          <w:bCs/>
+          <w:noProof/>
+          <w:color w:val="2F5496" w:themeColor="accent1" w:themeShade="BF"/>
+          <w:sz w:val="20"/>
+          <w:szCs w:val="20"/>
+          <w:lang w:val="en-GB"/>
+        </w:rPr>
+        <w:t>"age"</w:t>
+      </w:r>
+      <w:r>
+        <w:rPr>
+          <w:rStyle w:val="scolon"/>
+          <w:rFonts w:ascii="Palatino Linotype" w:hAnsi="Palatino Linotype"/>
+          <w:noProof/>
+          <w:color w:val="2F5496" w:themeColor="accent1" w:themeShade="BF"/>
+          <w:sz w:val="20"/>
+          <w:szCs w:val="20"/>
+          <w:lang w:val="en-GB"/>
+        </w:rPr>
+        <w:t>:</w:t>
+      </w:r>
+      <w:r>
+        <w:rPr>
+          <w:rStyle w:val="sobjectv"/>
+          <w:rFonts w:ascii="Palatino Linotype" w:hAnsi="Palatino Linotype"/>
+          <w:noProof/>
+          <w:color w:val="2F5496" w:themeColor="accent1" w:themeShade="BF"/>
+          <w:sz w:val="20"/>
+          <w:szCs w:val="20"/>
+          <w:lang w:val="en-GB"/>
+        </w:rPr>
+        <w:t>22</w:t>
+      </w:r>
+      <w:r>
+        <w:rPr>
+          <w:rStyle w:val="scomma"/>
+          <w:rFonts w:ascii="Palatino Linotype" w:hAnsi="Palatino Linotype"/>
+          <w:noProof/>
+          <w:color w:val="2F5496" w:themeColor="accent1" w:themeShade="BF"/>
+          <w:sz w:val="20"/>
+          <w:szCs w:val="20"/>
+          <w:lang w:val="en-GB"/>
+        </w:rPr>
+        <w:t>,</w:t>
+      </w:r>
+      <w:r>
+        <w:rPr>
+          <w:rFonts w:ascii="Palatino Linotype" w:hAnsi="Palatino Linotype"/>
+          <w:noProof/>
+          <w:color w:val="2F5496" w:themeColor="accent1" w:themeShade="BF"/>
+          <w:sz w:val="20"/>
+          <w:szCs w:val="20"/>
+          <w:lang w:val="en-GB"/>
+        </w:rPr>
+        <w:br/>
+        <w:t>      </w:t>
+      </w:r>
+      <w:r>
+        <w:rPr>
+          <w:rFonts w:ascii="Palatino Linotype" w:hAnsi="Palatino Linotype"/>
+          <w:noProof/>
+          <w:color w:val="2F5496" w:themeColor="accent1" w:themeShade="BF"/>
+          <w:sz w:val="20"/>
+          <w:szCs w:val="20"/>
+          <w:lang w:val="en-GB"/>
+        </w:rPr>
+        <w:tab/>
+      </w:r>
+      <w:r>
+        <w:rPr>
+          <w:rFonts w:ascii="Palatino Linotype" w:hAnsi="Palatino Linotype"/>
+          <w:noProof/>
+          <w:color w:val="2F5496" w:themeColor="accent1" w:themeShade="BF"/>
+          <w:sz w:val="20"/>
+          <w:szCs w:val="20"/>
+          <w:lang w:val="en-GB"/>
+        </w:rPr>
+        <w:tab/>
+      </w:r>
+      <w:r>
+        <w:rPr>
+          <w:rStyle w:val="sobjectk"/>
+          <w:rFonts w:ascii="Palatino Linotype" w:hAnsi="Palatino Linotype"/>
+          <w:bCs/>
+          <w:noProof/>
+          <w:color w:val="2F5496" w:themeColor="accent1" w:themeShade="BF"/>
+          <w:sz w:val="20"/>
+          <w:szCs w:val="20"/>
+          <w:lang w:val="en-GB"/>
+        </w:rPr>
+        <w:t>"height"</w:t>
+      </w:r>
+      <w:r>
+        <w:rPr>
+          <w:rStyle w:val="scolon"/>
+          <w:rFonts w:ascii="Palatino Linotype" w:hAnsi="Palatino Linotype"/>
+          <w:noProof/>
+          <w:color w:val="2F5496" w:themeColor="accent1" w:themeShade="BF"/>
+          <w:sz w:val="20"/>
+          <w:szCs w:val="20"/>
+          <w:lang w:val="en-GB"/>
+        </w:rPr>
+        <w:t>:</w:t>
+      </w:r>
+      <w:r>
+        <w:rPr>
+          <w:rStyle w:val="sobjectv"/>
+          <w:rFonts w:ascii="Palatino Linotype" w:hAnsi="Palatino Linotype"/>
+          <w:noProof/>
+          <w:color w:val="2F5496" w:themeColor="accent1" w:themeShade="BF"/>
+          <w:sz w:val="20"/>
+          <w:szCs w:val="20"/>
+          <w:lang w:val="en-GB"/>
+        </w:rPr>
+        <w:t>180</w:t>
+      </w:r>
+      <w:r>
+        <w:rPr>
+          <w:rStyle w:val="scomma"/>
+          <w:rFonts w:ascii="Palatino Linotype" w:hAnsi="Palatino Linotype"/>
+          <w:noProof/>
+          <w:color w:val="2F5496" w:themeColor="accent1" w:themeShade="BF"/>
+          <w:sz w:val="20"/>
+          <w:szCs w:val="20"/>
+          <w:lang w:val="en-GB"/>
+        </w:rPr>
+        <w:t>,</w:t>
+      </w:r>
+      <w:r>
+        <w:rPr>
+          <w:rFonts w:ascii="Palatino Linotype" w:hAnsi="Palatino Linotype"/>
+          <w:noProof/>
+          <w:color w:val="2F5496" w:themeColor="accent1" w:themeShade="BF"/>
+          <w:sz w:val="20"/>
+          <w:szCs w:val="20"/>
+          <w:lang w:val="en-GB"/>
+        </w:rPr>
+        <w:br/>
+        <w:t>      </w:t>
+      </w:r>
+      <w:r>
+        <w:rPr>
+          <w:rFonts w:ascii="Palatino Linotype" w:hAnsi="Palatino Linotype"/>
+          <w:noProof/>
+          <w:color w:val="2F5496" w:themeColor="accent1" w:themeShade="BF"/>
+          <w:sz w:val="20"/>
+          <w:szCs w:val="20"/>
+          <w:lang w:val="en-GB"/>
+        </w:rPr>
+        <w:tab/>
+      </w:r>
+      <w:r>
+        <w:rPr>
+          <w:rFonts w:ascii="Palatino Linotype" w:hAnsi="Palatino Linotype"/>
+          <w:noProof/>
+          <w:color w:val="2F5496" w:themeColor="accent1" w:themeShade="BF"/>
+          <w:sz w:val="20"/>
+          <w:szCs w:val="20"/>
+          <w:lang w:val="en-GB"/>
+        </w:rPr>
+        <w:tab/>
+      </w:r>
+      <w:r>
+        <w:rPr>
+          <w:rStyle w:val="sobjectk"/>
+          <w:rFonts w:ascii="Palatino Linotype" w:hAnsi="Palatino Linotype"/>
+          <w:bCs/>
+          <w:noProof/>
+          <w:color w:val="2F5496" w:themeColor="accent1" w:themeShade="BF"/>
+          <w:sz w:val="20"/>
+          <w:szCs w:val="20"/>
+          <w:lang w:val="en-GB"/>
+        </w:rPr>
+        <w:t>"strideLengthWalking"</w:t>
+      </w:r>
+      <w:r>
+        <w:rPr>
+          <w:rStyle w:val="scolon"/>
+          <w:rFonts w:ascii="Palatino Linotype" w:hAnsi="Palatino Linotype"/>
+          <w:noProof/>
+          <w:color w:val="2F5496" w:themeColor="accent1" w:themeShade="BF"/>
+          <w:sz w:val="20"/>
+          <w:szCs w:val="20"/>
+          <w:lang w:val="en-GB"/>
+        </w:rPr>
+        <w:t>:</w:t>
+      </w:r>
+      <w:r>
+        <w:rPr>
+          <w:rStyle w:val="sobjectv"/>
+          <w:rFonts w:ascii="Palatino Linotype" w:hAnsi="Palatino Linotype"/>
+          <w:noProof/>
+          <w:color w:val="2F5496" w:themeColor="accent1" w:themeShade="BF"/>
+          <w:sz w:val="20"/>
+          <w:szCs w:val="20"/>
+          <w:lang w:val="en-GB"/>
+        </w:rPr>
+        <w:t>74.7</w:t>
+      </w:r>
+      <w:r>
+        <w:rPr>
+          <w:rFonts w:ascii="Palatino Linotype" w:hAnsi="Palatino Linotype"/>
+          <w:noProof/>
+          <w:color w:val="2F5496" w:themeColor="accent1" w:themeShade="BF"/>
+          <w:sz w:val="20"/>
+          <w:szCs w:val="20"/>
+          <w:lang w:val="en-GB"/>
+        </w:rPr>
+        <w:br/>
+        <w:t>   </w:t>
+      </w:r>
+      <w:r>
+        <w:rPr>
+          <w:rFonts w:ascii="Palatino Linotype" w:hAnsi="Palatino Linotype"/>
+          <w:noProof/>
+          <w:color w:val="2F5496" w:themeColor="accent1" w:themeShade="BF"/>
+          <w:sz w:val="20"/>
+          <w:szCs w:val="20"/>
+          <w:lang w:val="en-GB"/>
+        </w:rPr>
+        <w:tab/>
+      </w:r>
+      <w:r>
+        <w:rPr>
+          <w:rStyle w:val="sbrace"/>
+          <w:rFonts w:ascii="Palatino Linotype" w:hAnsi="Palatino Linotype"/>
+          <w:noProof/>
+          <w:color w:val="2F5496" w:themeColor="accent1" w:themeShade="BF"/>
+          <w:sz w:val="20"/>
+          <w:szCs w:val="20"/>
+          <w:lang w:val="en-GB"/>
+        </w:rPr>
+        <w:t>}</w:t>
+      </w:r>
+      <w:r>
+        <w:rPr>
+          <w:rStyle w:val="sbrace"/>
+          <w:rFonts w:ascii="Palatino Linotype" w:hAnsi="Palatino Linotype"/>
+          <w:noProof/>
+          <w:color w:val="2F5496" w:themeColor="accent1" w:themeShade="BF"/>
+          <w:sz w:val="20"/>
+          <w:szCs w:val="20"/>
+          <w:lang w:val="en-GB"/>
+        </w:rPr>
+        <w:t>,</w:t>
+      </w:r>
+    </w:p>
+    <w:p>
+      <w:pPr>
+        <w:widowControl w:val="0"/>
+        <w:autoSpaceDE w:val="0"/>
+        <w:autoSpaceDN w:val="0"/>
+        <w:adjustRightInd w:val="0"/>
+        <w:spacing w:after="0" w:line="276" w:lineRule="auto"/>
+        <w:ind w:left="1416" w:firstLine="708"/>
+        <w:rPr>
+          <w:rFonts w:ascii="Palatino Linotype" w:hAnsi="Palatino Linotype" w:cs="TimesNewRomanPSMT"/>
+          <w:noProof/>
+          <w:color w:val="FF0000"/>
+          <w:sz w:val="20"/>
+          <w:szCs w:val="20"/>
+        </w:rPr>
+      </w:pPr>
+      <w:r>
+        <w:rPr>
+          <w:rFonts w:ascii="Palatino Linotype" w:hAnsi="Palatino Linotype" w:cs="TimesNewRomanPSMT"/>
+          <w:noProof/>
+          <w:color w:val="FF0000"/>
+          <w:sz w:val="20"/>
+          <w:szCs w:val="20"/>
+        </w:rPr>
+        <w:t>… seguono i restanti pazienti</w:t>
+      </w:r>
+    </w:p>
+    <w:p>
+      <w:pPr>
+        <w:widowControl w:val="0"/>
+        <w:autoSpaceDE w:val="0"/>
+        <w:autoSpaceDN w:val="0"/>
+        <w:adjustRightInd w:val="0"/>
+        <w:spacing w:after="0" w:line="276" w:lineRule="auto"/>
+        <w:ind w:left="708" w:firstLine="708"/>
+        <w:rPr>
+          <w:rStyle w:val="sbrace"/>
+          <w:rFonts w:ascii="Palatino Linotype" w:hAnsi="Palatino Linotype"/>
+          <w:noProof/>
+          <w:color w:val="2F5496" w:themeColor="accent1" w:themeShade="BF"/>
+          <w:sz w:val="20"/>
+          <w:szCs w:val="20"/>
+        </w:rPr>
+      </w:pPr>
+      <w:r>
+        <w:rPr>
+          <w:rFonts w:ascii="Palatino Linotype" w:hAnsi="Palatino Linotype" w:cs="TimesNewRomanPSMT"/>
+          <w:noProof/>
+          <w:color w:val="2E74B5" w:themeColor="accent5" w:themeShade="BF"/>
+          <w:sz w:val="20"/>
+          <w:szCs w:val="20"/>
+        </w:rPr>
+        <w:t>]</w:t>
+      </w:r>
+    </w:p>
+    <w:p>
+      <w:pPr>
+        <w:widowControl w:val="0"/>
+        <w:autoSpaceDE w:val="0"/>
+        <w:autoSpaceDN w:val="0"/>
+        <w:adjustRightInd w:val="0"/>
+        <w:spacing w:after="0" w:line="276" w:lineRule="auto"/>
+        <w:rPr>
+          <w:rStyle w:val="sbrace"/>
+          <w:rFonts w:ascii="Palatino Linotype" w:hAnsi="Palatino Linotype"/>
+          <w:noProof/>
+          <w:color w:val="2F5496" w:themeColor="accent1" w:themeShade="BF"/>
+          <w:sz w:val="20"/>
+          <w:szCs w:val="20"/>
+        </w:rPr>
+      </w:pPr>
+      <w:r>
+        <w:rPr>
+          <w:rStyle w:val="sbrace"/>
+          <w:rFonts w:ascii="Palatino Linotype" w:hAnsi="Palatino Linotype"/>
+          <w:noProof/>
+          <w:color w:val="2F5496" w:themeColor="accent1" w:themeShade="BF"/>
+          <w:sz w:val="20"/>
+          <w:szCs w:val="20"/>
+        </w:rPr>
+        <w:t>}</w:t>
+      </w:r>
+    </w:p>
+    <w:p>
+      <w:pPr>
+        <w:widowControl w:val="0"/>
+        <w:autoSpaceDE w:val="0"/>
+        <w:autoSpaceDN w:val="0"/>
+        <w:adjustRightInd w:val="0"/>
+        <w:spacing w:after="0" w:line="276" w:lineRule="auto"/>
+        <w:jc w:val="both"/>
+        <w:rPr>
+          <w:rFonts w:ascii="Palatino Linotype" w:hAnsi="Palatino Linotype" w:cs="TimesNewRomanPSMT"/>
+          <w:noProof/>
+          <w:sz w:val="24"/>
+          <w:szCs w:val="24"/>
+        </w:rPr>
+      </w:pPr>
+    </w:p>
+    <w:p>
+      <w:pPr>
+        <w:widowControl w:val="0"/>
+        <w:autoSpaceDE w:val="0"/>
+        <w:autoSpaceDN w:val="0"/>
+        <w:adjustRightInd w:val="0"/>
+        <w:spacing w:after="0" w:line="276" w:lineRule="auto"/>
+        <w:jc w:val="both"/>
+        <w:rPr>
+          <w:rFonts w:ascii="Palatino Linotype" w:hAnsi="Palatino Linotype" w:cs="TimesNewRomanPSMT"/>
+          <w:i/>
+          <w:noProof/>
+          <w:sz w:val="24"/>
+          <w:szCs w:val="24"/>
+          <w:lang w:val="en-GB"/>
+        </w:rPr>
+      </w:pPr>
+    </w:p>
+    <w:p>
+      <w:pPr>
+        <w:widowControl w:val="0"/>
+        <w:autoSpaceDE w:val="0"/>
+        <w:autoSpaceDN w:val="0"/>
+        <w:adjustRightInd w:val="0"/>
+        <w:spacing w:after="0" w:line="276" w:lineRule="auto"/>
+        <w:jc w:val="both"/>
+        <w:rPr>
+          <w:rFonts w:ascii="Palatino Linotype" w:hAnsi="Palatino Linotype" w:cs="TimesNewRomanPSMT"/>
+          <w:b/>
+          <w:noProof/>
+          <w:sz w:val="24"/>
+          <w:szCs w:val="24"/>
+          <w:lang w:val="en-GB"/>
+        </w:rPr>
+      </w:pPr>
+      <w:r>
+        <w:rPr>
+          <w:rFonts w:ascii="Palatino Linotype" w:hAnsi="Palatino Linotype" w:cs="TimesNewRomanPSMT"/>
+          <w:i/>
+          <w:noProof/>
+          <w:sz w:val="24"/>
+          <w:szCs w:val="24"/>
+          <w:lang w:val="en-GB"/>
+        </w:rPr>
+        <w:t>URL: url-base</w:t>
+      </w:r>
+      <w:r>
+        <w:rPr>
+          <w:rFonts w:ascii="Palatino Linotype" w:hAnsi="Palatino Linotype" w:cs="TimesNewRomanPSMT"/>
+          <w:b/>
+          <w:noProof/>
+          <w:sz w:val="24"/>
+          <w:szCs w:val="24"/>
+          <w:lang w:val="en-GB"/>
+        </w:rPr>
+        <w:t>/users</w:t>
+      </w:r>
+      <w:r>
+        <w:rPr>
+          <w:rFonts w:ascii="Palatino Linotype" w:hAnsi="Palatino Linotype" w:cs="TimesNewRomanPSMT"/>
+          <w:b/>
+          <w:noProof/>
+          <w:sz w:val="24"/>
+          <w:szCs w:val="24"/>
+          <w:lang w:val="en-GB"/>
+        </w:rPr>
+        <w:t>?doctor-id=</w:t>
+      </w:r>
+      <w:r>
+        <w:rPr>
+          <w:rFonts w:ascii="Palatino Linotype" w:hAnsi="Palatino Linotype" w:cs="TimesNewRomanPSMT"/>
+          <w:b/>
+          <w:noProof/>
+          <w:sz w:val="24"/>
+          <w:szCs w:val="24"/>
+          <w:lang w:val="en-GB"/>
+        </w:rPr>
+        <w:t>E-MAIL</w:t>
+      </w:r>
+    </w:p>
+    <w:p>
+      <w:pPr>
+        <w:widowControl w:val="0"/>
+        <w:autoSpaceDE w:val="0"/>
+        <w:autoSpaceDN w:val="0"/>
+        <w:adjustRightInd w:val="0"/>
+        <w:spacing w:after="0" w:line="276" w:lineRule="auto"/>
+        <w:jc w:val="both"/>
+        <w:rPr>
+          <w:rFonts w:ascii="Palatino Linotype" w:hAnsi="Palatino Linotype" w:cs="TimesNewRomanPSMT"/>
+          <w:noProof/>
+          <w:sz w:val="24"/>
+          <w:szCs w:val="24"/>
+          <w:lang w:val="en-GB"/>
+        </w:rPr>
+      </w:pPr>
+    </w:p>
+    <w:p>
+      <w:pPr>
+        <w:widowControl w:val="0"/>
+        <w:autoSpaceDE w:val="0"/>
+        <w:autoSpaceDN w:val="0"/>
+        <w:adjustRightInd w:val="0"/>
+        <w:spacing w:after="0" w:line="276" w:lineRule="auto"/>
+        <w:jc w:val="both"/>
+        <w:rPr>
+          <w:rFonts w:ascii="Palatino Linotype" w:hAnsi="Palatino Linotype" w:cs="TimesNewRomanPSMT"/>
+          <w:noProof/>
+          <w:sz w:val="24"/>
+          <w:szCs w:val="24"/>
+        </w:rPr>
+      </w:pPr>
+      <w:r>
+        <w:rPr>
+          <w:rFonts w:ascii="Palatino Linotype" w:hAnsi="Palatino Linotype" w:cs="TimesNewRomanPSMT"/>
+          <w:b/>
+          <w:noProof/>
+          <w:sz w:val="24"/>
+          <w:szCs w:val="24"/>
+        </w:rPr>
+        <w:t>GET</w:t>
+      </w:r>
+      <w:r>
+        <w:rPr>
+          <w:rFonts w:ascii="Palatino Linotype" w:hAnsi="Palatino Linotype" w:cs="TimesNewRomanPSMT"/>
+          <w:i/>
+          <w:noProof/>
+          <w:sz w:val="24"/>
+          <w:szCs w:val="24"/>
+        </w:rPr>
+        <w:t xml:space="preserve">: </w:t>
+      </w:r>
+      <w:r>
+        <w:rPr>
+          <w:rFonts w:ascii="Palatino Linotype" w:hAnsi="Palatino Linotype" w:cs="TimesNewRomanPSMT"/>
+          <w:noProof/>
+          <w:sz w:val="24"/>
+          <w:szCs w:val="24"/>
+        </w:rPr>
+        <w:t xml:space="preserve">Ritorna </w:t>
+      </w:r>
+      <w:r>
+        <w:rPr>
+          <w:rFonts w:ascii="Palatino Linotype" w:hAnsi="Palatino Linotype" w:cs="TimesNewRomanPSMT"/>
+          <w:noProof/>
+          <w:sz w:val="24"/>
+          <w:szCs w:val="24"/>
+        </w:rPr>
+        <w:t>la lista dei pazienti associati ad un determinato dottore</w:t>
+      </w:r>
+      <w:r>
+        <w:rPr>
+          <w:rFonts w:ascii="Palatino Linotype" w:hAnsi="Palatino Linotype" w:cs="TimesNewRomanPSMT"/>
+          <w:noProof/>
+          <w:sz w:val="24"/>
+          <w:szCs w:val="24"/>
+        </w:rPr>
+        <w:t xml:space="preserve">. </w:t>
+      </w:r>
+      <w:r>
+        <w:rPr>
+          <w:rFonts w:ascii="Palatino Linotype" w:hAnsi="Palatino Linotype" w:cs="TimesNewRomanPSMT"/>
+          <w:noProof/>
+          <w:sz w:val="24"/>
+          <w:szCs w:val="24"/>
+        </w:rPr>
+        <w:t>Il JSON di output ha lo stesso formato della chiamata GET precedentemente descritta</w:t>
+      </w:r>
+      <w:r>
+        <w:rPr>
+          <w:rFonts w:ascii="Palatino Linotype" w:hAnsi="Palatino Linotype" w:cs="TimesNewRomanPSMT"/>
+          <w:noProof/>
+          <w:sz w:val="24"/>
+          <w:szCs w:val="24"/>
+        </w:rPr>
+        <w:t>.</w:t>
+      </w:r>
+    </w:p>
+    <w:p>
+      <w:pPr>
+        <w:widowControl w:val="0"/>
+        <w:autoSpaceDE w:val="0"/>
+        <w:autoSpaceDN w:val="0"/>
+        <w:adjustRightInd w:val="0"/>
+        <w:spacing w:after="0" w:line="276" w:lineRule="auto"/>
+        <w:jc w:val="both"/>
+        <w:rPr>
+          <w:rFonts w:ascii="Palatino Linotype" w:hAnsi="Palatino Linotype" w:cs="TimesNewRomanPSMT"/>
+          <w:noProof/>
+          <w:sz w:val="24"/>
+          <w:szCs w:val="24"/>
+        </w:rPr>
+      </w:pPr>
+    </w:p>
+    <w:p>
+      <w:pPr>
+        <w:widowControl w:val="0"/>
+        <w:autoSpaceDE w:val="0"/>
+        <w:autoSpaceDN w:val="0"/>
+        <w:adjustRightInd w:val="0"/>
+        <w:spacing w:after="0" w:line="276" w:lineRule="auto"/>
+        <w:jc w:val="both"/>
+        <w:rPr>
+          <w:rFonts w:ascii="Palatino Linotype" w:hAnsi="Palatino Linotype" w:cs="TimesNewRomanPSMT"/>
+          <w:noProof/>
+          <w:sz w:val="24"/>
+          <w:szCs w:val="24"/>
+        </w:rPr>
+      </w:pPr>
+    </w:p>
+    <w:p>
+      <w:pPr>
+        <w:widowControl w:val="0"/>
+        <w:autoSpaceDE w:val="0"/>
+        <w:autoSpaceDN w:val="0"/>
+        <w:adjustRightInd w:val="0"/>
+        <w:spacing w:after="0" w:line="276" w:lineRule="auto"/>
+        <w:jc w:val="both"/>
+        <w:rPr>
+          <w:rFonts w:ascii="Palatino Linotype" w:hAnsi="Palatino Linotype" w:cs="TimesNewRomanPSMT"/>
+          <w:b/>
+          <w:noProof/>
           <w:sz w:val="28"/>
           <w:szCs w:val="24"/>
-          <w:lang w:val="en-GB"/>
         </w:rPr>
       </w:pPr>
       <w:r>
@@ -7057,7 +8531,6 @@
           <w:noProof/>
           <w:sz w:val="28"/>
           <w:szCs w:val="24"/>
-          <w:lang w:val="en-GB"/>
         </w:rPr>
         <w:t>PESO</w:t>
       </w:r>
@@ -7076,7 +8549,6 @@
           <w:noProof/>
           <w:sz w:val="24"/>
           <w:szCs w:val="24"/>
-          <w:lang w:val="en-GB"/>
         </w:rPr>
       </w:pPr>
     </w:p>
@@ -7128,7 +8600,7 @@
           <w:szCs w:val="24"/>
           <w:lang w:val="en-GB"/>
         </w:rPr>
-        <w:t>?d</w:t>
+        <w:t>?date=DATE</w:t>
       </w:r>
       <w:r>
         <w:rPr>
@@ -7139,17 +8611,9 @@
           <w:szCs w:val="24"/>
           <w:lang w:val="en-GB"/>
         </w:rPr>
-        <w:t>ate=DATE</w:t>
-      </w:r>
-    </w:p>
-    <w:p>
-      <w:pPr>
-        <w:widowControl w:val="0"/>
-        <w:autoSpaceDE w:val="0"/>
-        <w:autoSpaceDN w:val="0"/>
-        <w:adjustRightInd w:val="0"/>
-        <w:spacing w:after="0" w:line="276" w:lineRule="auto"/>
-        <w:jc w:val="both"/>
+        <w:t>&amp;period=</w:t>
+      </w:r>
+      <w:r>
         <w:rPr>
           <w:rFonts w:ascii="Palatino Linotype" w:hAnsi="Palatino Linotype" w:cs="TimesNewRomanPSMT"/>
           <w:b/>
@@ -7158,30 +8622,49 @@
           <w:szCs w:val="24"/>
           <w:lang w:val="en-GB"/>
         </w:rPr>
-      </w:pPr>
-    </w:p>
-    <w:p>
-      <w:pPr>
-        <w:widowControl w:val="0"/>
-        <w:autoSpaceDE w:val="0"/>
-        <w:autoSpaceDN w:val="0"/>
-        <w:adjustRightInd w:val="0"/>
-        <w:spacing w:after="0" w:line="276" w:lineRule="auto"/>
-        <w:jc w:val="both"/>
-        <w:rPr>
-          <w:rFonts w:ascii="Palatino Linotype" w:hAnsi="Palatino Linotype" w:cs="TimesNewRomanPSMT"/>
-          <w:noProof/>
-          <w:sz w:val="24"/>
-          <w:szCs w:val="24"/>
-        </w:rPr>
-      </w:pPr>
-      <w:r>
+        <w:t>PERIOD</w:t>
+      </w:r>
+    </w:p>
+    <w:p>
+      <w:pPr>
+        <w:widowControl w:val="0"/>
+        <w:autoSpaceDE w:val="0"/>
+        <w:autoSpaceDN w:val="0"/>
+        <w:adjustRightInd w:val="0"/>
+        <w:spacing w:after="0" w:line="276" w:lineRule="auto"/>
+        <w:jc w:val="both"/>
         <w:rPr>
           <w:rFonts w:ascii="Palatino Linotype" w:hAnsi="Palatino Linotype" w:cs="TimesNewRomanPSMT"/>
           <w:b/>
           <w:noProof/>
           <w:sz w:val="24"/>
           <w:szCs w:val="24"/>
+          <w:lang w:val="en-GB"/>
+        </w:rPr>
+      </w:pPr>
+    </w:p>
+    <w:p>
+      <w:pPr>
+        <w:widowControl w:val="0"/>
+        <w:autoSpaceDE w:val="0"/>
+        <w:autoSpaceDN w:val="0"/>
+        <w:adjustRightInd w:val="0"/>
+        <w:spacing w:after="0" w:line="276" w:lineRule="auto"/>
+        <w:jc w:val="both"/>
+        <w:rPr>
+          <w:rFonts w:ascii="Palatino Linotype" w:hAnsi="Palatino Linotype" w:cs="TimesNewRomanPSMT"/>
+          <w:noProof/>
+          <w:sz w:val="24"/>
+          <w:szCs w:val="24"/>
+        </w:rPr>
+      </w:pPr>
+      <w:r>
+        <w:rPr>
+          <w:rFonts w:ascii="Palatino Linotype" w:hAnsi="Palatino Linotype" w:cs="TimesNewRomanPSMT"/>
+          <w:b/>
+          <w:noProof/>
+          <w:sz w:val="24"/>
+          <w:szCs w:val="24"/>
         </w:rPr>
         <w:t xml:space="preserve">GET: </w:t>
       </w:r>
@@ -7192,43 +8675,79 @@
           <w:sz w:val="24"/>
           <w:szCs w:val="24"/>
         </w:rPr>
-        <w:t xml:space="preserve">Ritorna </w:t>
-      </w:r>
-      <w:r>
-        <w:rPr>
-          <w:rFonts w:ascii="Palatino Linotype" w:hAnsi="Palatino Linotype" w:cs="TimesNewRomanPSMT"/>
-          <w:noProof/>
-          <w:sz w:val="24"/>
-          <w:szCs w:val="24"/>
-        </w:rPr>
-        <w:t xml:space="preserve">il peso registrato </w:t>
-      </w:r>
-      <w:r>
-        <w:rPr>
-          <w:rFonts w:ascii="Palatino Linotype" w:hAnsi="Palatino Linotype" w:cs="TimesNewRomanPSMT"/>
-          <w:noProof/>
-          <w:sz w:val="24"/>
-          <w:szCs w:val="24"/>
-        </w:rPr>
-        <w:t xml:space="preserve">dal paziente in un determinato giorno, richiesto come parametro obbligatorio. </w:t>
-      </w:r>
-      <w:r>
-        <w:rPr>
-          <w:rFonts w:ascii="Palatino Linotype" w:hAnsi="Palatino Linotype" w:cs="TimesNewRomanPSMT"/>
-          <w:noProof/>
-          <w:sz w:val="24"/>
-          <w:szCs w:val="24"/>
-        </w:rPr>
-        <w:t xml:space="preserve">Se nel giorno richiesto non c’è un peso registrato, viene restituito il peso registrato più recente alla data richiesta. </w:t>
-      </w:r>
-      <w:r>
-        <w:rPr>
-          <w:rFonts w:ascii="Palatino Linotype" w:hAnsi="Palatino Linotype" w:cs="TimesNewRomanPSMT"/>
-          <w:noProof/>
-          <w:sz w:val="24"/>
-          <w:szCs w:val="24"/>
-        </w:rPr>
-        <w:t xml:space="preserve">Il parametro è di nome </w:t>
+        <w:t>Ritorna l’andamento del peso di un paziente in un determinato periodo partendo da un determinato giorno, entrambi richiesti come parametri obbligatori.</w:t>
+      </w:r>
+      <w:r>
+        <w:rPr>
+          <w:rFonts w:ascii="Palatino Linotype" w:hAnsi="Palatino Linotype" w:cs="TimesNewRomanPSMT"/>
+          <w:noProof/>
+          <w:sz w:val="24"/>
+          <w:szCs w:val="24"/>
+        </w:rPr>
+        <w:t xml:space="preserve"> </w:t>
+      </w:r>
+      <w:r>
+        <w:rPr>
+          <w:rFonts w:ascii="Palatino Linotype" w:hAnsi="Palatino Linotype" w:cs="TimesNewRomanPSMT"/>
+          <w:noProof/>
+          <w:sz w:val="24"/>
+          <w:szCs w:val="24"/>
+        </w:rPr>
+        <w:t xml:space="preserve">Se </w:t>
+      </w:r>
+      <w:r>
+        <w:rPr>
+          <w:rFonts w:ascii="Palatino Linotype" w:hAnsi="Palatino Linotype" w:cs="TimesNewRomanPSMT"/>
+          <w:noProof/>
+          <w:sz w:val="24"/>
+          <w:szCs w:val="24"/>
+        </w:rPr>
+        <w:t xml:space="preserve">in un giorno compreso nel periodo </w:t>
+      </w:r>
+      <w:r>
+        <w:rPr>
+          <w:rFonts w:ascii="Palatino Linotype" w:hAnsi="Palatino Linotype" w:cs="TimesNewRomanPSMT"/>
+          <w:noProof/>
+          <w:sz w:val="24"/>
+          <w:szCs w:val="24"/>
+        </w:rPr>
+        <w:t>richiesto non c’è un peso registrato,</w:t>
+      </w:r>
+      <w:r>
+        <w:rPr>
+          <w:rFonts w:ascii="Palatino Linotype" w:hAnsi="Palatino Linotype" w:cs="TimesNewRomanPSMT"/>
+          <w:noProof/>
+          <w:sz w:val="24"/>
+          <w:szCs w:val="24"/>
+        </w:rPr>
+        <w:t xml:space="preserve"> nel JSON di output non sarà presente quel giorno</w:t>
+      </w:r>
+      <w:r>
+        <w:rPr>
+          <w:rFonts w:ascii="Palatino Linotype" w:hAnsi="Palatino Linotype" w:cs="TimesNewRomanPSMT"/>
+          <w:noProof/>
+          <w:sz w:val="24"/>
+          <w:szCs w:val="24"/>
+        </w:rPr>
+        <w:t xml:space="preserve">. </w:t>
+      </w:r>
+      <w:r>
+        <w:rPr>
+          <w:rFonts w:ascii="Palatino Linotype" w:hAnsi="Palatino Linotype" w:cs="TimesNewRomanPSMT"/>
+          <w:noProof/>
+          <w:sz w:val="24"/>
+          <w:szCs w:val="24"/>
+        </w:rPr>
+        <w:t>I parametri sono</w:t>
+      </w:r>
+      <w:r>
+        <w:rPr>
+          <w:rFonts w:ascii="Palatino Linotype" w:hAnsi="Palatino Linotype" w:cs="TimesNewRomanPSMT"/>
+          <w:noProof/>
+          <w:sz w:val="24"/>
+          <w:szCs w:val="24"/>
+        </w:rPr>
+        <w:t xml:space="preserve"> di nome </w:t>
       </w:r>
       <w:r>
         <w:rPr>
@@ -7248,6 +8767,35 @@
           <w:sz w:val="24"/>
           <w:szCs w:val="24"/>
         </w:rPr>
+        <w:t xml:space="preserve"> </w:t>
+      </w:r>
+      <w:r>
+        <w:rPr>
+          <w:rFonts w:ascii="Palatino Linotype" w:hAnsi="Palatino Linotype" w:cs="TimesNewRomanPSMT"/>
+          <w:noProof/>
+          <w:sz w:val="24"/>
+          <w:szCs w:val="24"/>
+        </w:rPr>
+        <w:t xml:space="preserve">e </w:t>
+      </w:r>
+      <w:r>
+        <w:rPr>
+          <w:rFonts w:ascii="Palatino Linotype" w:hAnsi="Palatino Linotype" w:cs="TimesNewRomanPSMT"/>
+          <w:i/>
+          <w:noProof/>
+          <w:sz w:val="24"/>
+          <w:szCs w:val="24"/>
+        </w:rPr>
+        <w:t>period</w:t>
+      </w:r>
+      <w:r>
+        <w:rPr>
+          <w:rFonts w:ascii="Palatino Linotype" w:hAnsi="Palatino Linotype" w:cs="TimesNewRomanPSMT"/>
+          <w:i/>
+          <w:noProof/>
+          <w:sz w:val="24"/>
+          <w:szCs w:val="24"/>
+        </w:rPr>
         <w:t xml:space="preserve">. </w:t>
       </w:r>
       <w:r>
@@ -7296,6 +8844,16 @@
         </w:rPr>
         <w:t>"weights":</w:t>
       </w:r>
+      <w:r>
+        <w:rPr>
+          <w:rFonts w:ascii="Palatino Linotype" w:hAnsi="Palatino Linotype" w:cs="TimesNewRomanPSMT"/>
+          <w:noProof/>
+          <w:color w:val="2F5496" w:themeColor="accent1" w:themeShade="BF"/>
+          <w:sz w:val="20"/>
+          <w:szCs w:val="20"/>
+        </w:rPr>
+        <w:t xml:space="preserve"> </w:t>
+      </w:r>
     </w:p>
     <w:p>
       <w:pPr>
@@ -7322,6 +8880,34 @@
           <w:sz w:val="20"/>
           <w:szCs w:val="20"/>
         </w:rPr>
+        <w:t>[</w:t>
+      </w:r>
+    </w:p>
+    <w:p>
+      <w:pPr>
+        <w:widowControl w:val="0"/>
+        <w:autoSpaceDE w:val="0"/>
+        <w:autoSpaceDN w:val="0"/>
+        <w:adjustRightInd w:val="0"/>
+        <w:spacing w:after="0" w:line="276" w:lineRule="auto"/>
+        <w:ind w:left="708" w:firstLine="708"/>
+        <w:jc w:val="both"/>
+        <w:rPr>
+          <w:rFonts w:ascii="Palatino Linotype" w:hAnsi="Palatino Linotype" w:cs="TimesNewRomanPSMT"/>
+          <w:noProof/>
+          <w:color w:val="2F5496" w:themeColor="accent1" w:themeShade="BF"/>
+          <w:sz w:val="20"/>
+          <w:szCs w:val="20"/>
+        </w:rPr>
+      </w:pPr>
+      <w:r>
+        <w:rPr>
+          <w:rFonts w:ascii="Palatino Linotype" w:hAnsi="Palatino Linotype" w:cs="TimesNewRomanPSMT"/>
+          <w:noProof/>
+          <w:color w:val="2F5496" w:themeColor="accent1" w:themeShade="BF"/>
+          <w:sz w:val="20"/>
+          <w:szCs w:val="20"/>
+        </w:rPr>
         <w:t>{</w:t>
       </w:r>
     </w:p>
@@ -7332,6 +8918,104 @@
         <w:autoSpaceDN w:val="0"/>
         <w:adjustRightInd w:val="0"/>
         <w:spacing w:after="0" w:line="276" w:lineRule="auto"/>
+        <w:ind w:left="1416" w:firstLine="708"/>
+        <w:jc w:val="both"/>
+        <w:rPr>
+          <w:rFonts w:ascii="Palatino Linotype" w:hAnsi="Palatino Linotype" w:cs="TimesNewRomanPSMT"/>
+          <w:noProof/>
+          <w:color w:val="2F5496" w:themeColor="accent1" w:themeShade="BF"/>
+          <w:sz w:val="20"/>
+          <w:szCs w:val="20"/>
+        </w:rPr>
+      </w:pPr>
+      <w:r>
+        <w:rPr>
+          <w:rFonts w:ascii="Palatino Linotype" w:hAnsi="Palatino Linotype" w:cs="TimesNewRomanPSMT"/>
+          <w:noProof/>
+          <w:color w:val="2F5496" w:themeColor="accent1" w:themeShade="BF"/>
+          <w:sz w:val="20"/>
+          <w:szCs w:val="20"/>
+        </w:rPr>
+        <w:t>"date":"14-08</w:t>
+      </w:r>
+      <w:r>
+        <w:rPr>
+          <w:rFonts w:ascii="Palatino Linotype" w:hAnsi="Palatino Linotype" w:cs="TimesNewRomanPSMT"/>
+          <w:noProof/>
+          <w:color w:val="2F5496" w:themeColor="accent1" w:themeShade="BF"/>
+          <w:sz w:val="20"/>
+          <w:szCs w:val="20"/>
+        </w:rPr>
+        <w:t>-2018",</w:t>
+      </w:r>
+    </w:p>
+    <w:p>
+      <w:pPr>
+        <w:widowControl w:val="0"/>
+        <w:autoSpaceDE w:val="0"/>
+        <w:autoSpaceDN w:val="0"/>
+        <w:adjustRightInd w:val="0"/>
+        <w:spacing w:after="0" w:line="276" w:lineRule="auto"/>
+        <w:ind w:left="1416" w:firstLine="708"/>
+        <w:jc w:val="both"/>
+        <w:rPr>
+          <w:rFonts w:ascii="Palatino Linotype" w:hAnsi="Palatino Linotype" w:cs="TimesNewRomanPSMT"/>
+          <w:noProof/>
+          <w:color w:val="2F5496" w:themeColor="accent1" w:themeShade="BF"/>
+          <w:sz w:val="20"/>
+          <w:szCs w:val="20"/>
+          <w:lang w:val="en-GB"/>
+        </w:rPr>
+      </w:pPr>
+      <w:r>
+        <w:rPr>
+          <w:rFonts w:ascii="Palatino Linotype" w:hAnsi="Palatino Linotype" w:cs="TimesNewRomanPSMT"/>
+          <w:noProof/>
+          <w:color w:val="2F5496" w:themeColor="accent1" w:themeShade="BF"/>
+          <w:sz w:val="20"/>
+          <w:szCs w:val="20"/>
+          <w:lang w:val="en-GB"/>
+        </w:rPr>
+        <w:t>"weight":69,</w:t>
+      </w:r>
+    </w:p>
+    <w:p>
+      <w:pPr>
+        <w:widowControl w:val="0"/>
+        <w:autoSpaceDE w:val="0"/>
+        <w:autoSpaceDN w:val="0"/>
+        <w:adjustRightInd w:val="0"/>
+        <w:spacing w:after="0" w:line="276" w:lineRule="auto"/>
+        <w:ind w:left="1416" w:firstLine="708"/>
+        <w:jc w:val="both"/>
+        <w:rPr>
+          <w:rFonts w:ascii="Palatino Linotype" w:hAnsi="Palatino Linotype" w:cs="TimesNewRomanPSMT"/>
+          <w:noProof/>
+          <w:color w:val="2F5496" w:themeColor="accent1" w:themeShade="BF"/>
+          <w:sz w:val="20"/>
+          <w:szCs w:val="20"/>
+          <w:lang w:val="en-GB"/>
+        </w:rPr>
+      </w:pPr>
+      <w:r>
+        <w:rPr>
+          <w:rFonts w:ascii="Palatino Linotype" w:hAnsi="Palatino Linotype" w:cs="TimesNewRomanPSMT"/>
+          <w:noProof/>
+          <w:color w:val="2F5496" w:themeColor="accent1" w:themeShade="BF"/>
+          <w:sz w:val="20"/>
+          <w:szCs w:val="20"/>
+          <w:lang w:val="en-GB"/>
+        </w:rPr>
+        <w:t>"bmi":23.88</w:t>
+      </w:r>
+    </w:p>
+    <w:p>
+      <w:pPr>
+        <w:widowControl w:val="0"/>
+        <w:autoSpaceDE w:val="0"/>
+        <w:autoSpaceDN w:val="0"/>
+        <w:adjustRightInd w:val="0"/>
+        <w:spacing w:after="0" w:line="276" w:lineRule="auto"/>
         <w:ind w:left="708" w:firstLine="708"/>
         <w:jc w:val="both"/>
         <w:rPr>
@@ -7340,17 +9024,30 @@
           <w:color w:val="2F5496" w:themeColor="accent1" w:themeShade="BF"/>
           <w:sz w:val="20"/>
           <w:szCs w:val="20"/>
-        </w:rPr>
-      </w:pPr>
-      <w:r>
-        <w:rPr>
-          <w:rFonts w:ascii="Palatino Linotype" w:hAnsi="Palatino Linotype" w:cs="TimesNewRomanPSMT"/>
-          <w:noProof/>
-          <w:color w:val="2F5496" w:themeColor="accent1" w:themeShade="BF"/>
-          <w:sz w:val="20"/>
-          <w:szCs w:val="20"/>
-        </w:rPr>
-        <w:t>"date":"14-06-2018",</w:t>
+          <w:lang w:val="en-GB"/>
+        </w:rPr>
+      </w:pPr>
+      <w:r>
+        <w:rPr>
+          <w:rFonts w:ascii="Palatino Linotype" w:hAnsi="Palatino Linotype" w:cs="TimesNewRomanPSMT"/>
+          <w:noProof/>
+          <w:color w:val="2F5496" w:themeColor="accent1" w:themeShade="BF"/>
+          <w:sz w:val="20"/>
+          <w:szCs w:val="20"/>
+          <w:lang w:val="en-GB"/>
+        </w:rPr>
+        <w:t>}</w:t>
+      </w:r>
+      <w:r>
+        <w:rPr>
+          <w:rFonts w:ascii="Palatino Linotype" w:hAnsi="Palatino Linotype" w:cs="TimesNewRomanPSMT"/>
+          <w:noProof/>
+          <w:color w:val="2F5496" w:themeColor="accent1" w:themeShade="BF"/>
+          <w:sz w:val="20"/>
+          <w:szCs w:val="20"/>
+          <w:lang w:val="en-GB"/>
+        </w:rPr>
+        <w:t>,</w:t>
       </w:r>
     </w:p>
     <w:p>
@@ -7380,17 +9077,129 @@
           <w:szCs w:val="20"/>
           <w:lang w:val="en-GB"/>
         </w:rPr>
-        <w:t>"weight":69,"bmi":23.88</w:t>
-      </w:r>
-    </w:p>
-    <w:p>
-      <w:pPr>
-        <w:widowControl w:val="0"/>
-        <w:autoSpaceDE w:val="0"/>
-        <w:autoSpaceDN w:val="0"/>
-        <w:adjustRightInd w:val="0"/>
-        <w:spacing w:after="0" w:line="276" w:lineRule="auto"/>
-        <w:ind w:firstLine="708"/>
+        <w:t>{</w:t>
+      </w:r>
+    </w:p>
+    <w:p>
+      <w:pPr>
+        <w:widowControl w:val="0"/>
+        <w:autoSpaceDE w:val="0"/>
+        <w:autoSpaceDN w:val="0"/>
+        <w:adjustRightInd w:val="0"/>
+        <w:spacing w:after="0" w:line="276" w:lineRule="auto"/>
+        <w:ind w:left="1416" w:firstLine="708"/>
+        <w:jc w:val="both"/>
+        <w:rPr>
+          <w:rFonts w:ascii="Palatino Linotype" w:hAnsi="Palatino Linotype" w:cs="TimesNewRomanPSMT"/>
+          <w:noProof/>
+          <w:color w:val="2F5496" w:themeColor="accent1" w:themeShade="BF"/>
+          <w:sz w:val="20"/>
+          <w:szCs w:val="20"/>
+          <w:lang w:val="en-GB"/>
+        </w:rPr>
+      </w:pPr>
+      <w:r>
+        <w:rPr>
+          <w:rFonts w:ascii="Palatino Linotype" w:hAnsi="Palatino Linotype" w:cs="TimesNewRomanPSMT"/>
+          <w:noProof/>
+          <w:color w:val="2F5496" w:themeColor="accent1" w:themeShade="BF"/>
+          <w:sz w:val="20"/>
+          <w:szCs w:val="20"/>
+          <w:lang w:val="en-GB"/>
+        </w:rPr>
+        <w:t>"date":"16</w:t>
+      </w:r>
+      <w:r>
+        <w:rPr>
+          <w:rFonts w:ascii="Palatino Linotype" w:hAnsi="Palatino Linotype" w:cs="TimesNewRomanPSMT"/>
+          <w:noProof/>
+          <w:color w:val="2F5496" w:themeColor="accent1" w:themeShade="BF"/>
+          <w:sz w:val="20"/>
+          <w:szCs w:val="20"/>
+          <w:lang w:val="en-GB"/>
+        </w:rPr>
+        <w:t>-08-2018",</w:t>
+      </w:r>
+    </w:p>
+    <w:p>
+      <w:pPr>
+        <w:widowControl w:val="0"/>
+        <w:autoSpaceDE w:val="0"/>
+        <w:autoSpaceDN w:val="0"/>
+        <w:adjustRightInd w:val="0"/>
+        <w:spacing w:after="0" w:line="276" w:lineRule="auto"/>
+        <w:ind w:left="1416" w:firstLine="708"/>
+        <w:jc w:val="both"/>
+        <w:rPr>
+          <w:rFonts w:ascii="Palatino Linotype" w:hAnsi="Palatino Linotype" w:cs="TimesNewRomanPSMT"/>
+          <w:noProof/>
+          <w:color w:val="2F5496" w:themeColor="accent1" w:themeShade="BF"/>
+          <w:sz w:val="20"/>
+          <w:szCs w:val="20"/>
+          <w:lang w:val="en-GB"/>
+        </w:rPr>
+      </w:pPr>
+      <w:r>
+        <w:rPr>
+          <w:rFonts w:ascii="Palatino Linotype" w:hAnsi="Palatino Linotype" w:cs="TimesNewRomanPSMT"/>
+          <w:noProof/>
+          <w:color w:val="2F5496" w:themeColor="accent1" w:themeShade="BF"/>
+          <w:sz w:val="20"/>
+          <w:szCs w:val="20"/>
+          <w:lang w:val="en-GB"/>
+        </w:rPr>
+        <w:t>"weight":68</w:t>
+      </w:r>
+      <w:r>
+        <w:rPr>
+          <w:rFonts w:ascii="Palatino Linotype" w:hAnsi="Palatino Linotype" w:cs="TimesNewRomanPSMT"/>
+          <w:noProof/>
+          <w:color w:val="2F5496" w:themeColor="accent1" w:themeShade="BF"/>
+          <w:sz w:val="20"/>
+          <w:szCs w:val="20"/>
+          <w:lang w:val="en-GB"/>
+        </w:rPr>
+        <w:t>,</w:t>
+      </w:r>
+    </w:p>
+    <w:p>
+      <w:pPr>
+        <w:widowControl w:val="0"/>
+        <w:autoSpaceDE w:val="0"/>
+        <w:autoSpaceDN w:val="0"/>
+        <w:adjustRightInd w:val="0"/>
+        <w:spacing w:after="0" w:line="276" w:lineRule="auto"/>
+        <w:ind w:left="1416" w:firstLine="708"/>
+        <w:jc w:val="both"/>
+        <w:rPr>
+          <w:rFonts w:ascii="Palatino Linotype" w:hAnsi="Palatino Linotype" w:cs="TimesNewRomanPSMT"/>
+          <w:noProof/>
+          <w:color w:val="2F5496" w:themeColor="accent1" w:themeShade="BF"/>
+          <w:sz w:val="20"/>
+          <w:szCs w:val="20"/>
+          <w:lang w:val="en-GB"/>
+        </w:rPr>
+      </w:pPr>
+      <w:r>
+        <w:rPr>
+          <w:rFonts w:ascii="Palatino Linotype" w:hAnsi="Palatino Linotype" w:cs="TimesNewRomanPSMT"/>
+          <w:noProof/>
+          <w:color w:val="2F5496" w:themeColor="accent1" w:themeShade="BF"/>
+          <w:sz w:val="20"/>
+          <w:szCs w:val="20"/>
+          <w:lang w:val="en-GB"/>
+        </w:rPr>
+        <w:t>"bmi":23.88</w:t>
+      </w:r>
+    </w:p>
+    <w:p>
+      <w:pPr>
+        <w:widowControl w:val="0"/>
+        <w:autoSpaceDE w:val="0"/>
+        <w:autoSpaceDN w:val="0"/>
+        <w:adjustRightInd w:val="0"/>
+        <w:spacing w:after="0" w:line="276" w:lineRule="auto"/>
+        <w:ind w:left="708" w:firstLine="708"/>
         <w:jc w:val="both"/>
         <w:rPr>
           <w:rFonts w:ascii="Palatino Linotype" w:hAnsi="Palatino Linotype" w:cs="TimesNewRomanPSMT"/>
@@ -7420,6 +9229,36 @@
         <w:autoSpaceDN w:val="0"/>
         <w:adjustRightInd w:val="0"/>
         <w:spacing w:after="0" w:line="276" w:lineRule="auto"/>
+        <w:ind w:left="708"/>
+        <w:jc w:val="both"/>
+        <w:rPr>
+          <w:rFonts w:ascii="Palatino Linotype" w:hAnsi="Palatino Linotype" w:cs="TimesNewRomanPSMT"/>
+          <w:noProof/>
+          <w:color w:val="2F5496" w:themeColor="accent1" w:themeShade="BF"/>
+          <w:sz w:val="20"/>
+          <w:szCs w:val="20"/>
+          <w:lang w:val="en-GB"/>
+        </w:rPr>
+      </w:pPr>
+      <w:r>
+        <w:rPr>
+          <w:rFonts w:ascii="Palatino Linotype" w:hAnsi="Palatino Linotype" w:cs="TimesNewRomanPSMT"/>
+          <w:noProof/>
+          <w:color w:val="2F5496" w:themeColor="accent1" w:themeShade="BF"/>
+          <w:sz w:val="20"/>
+          <w:szCs w:val="20"/>
+          <w:lang w:val="en-GB"/>
+        </w:rPr>
+        <w:t xml:space="preserve"> ]</w:t>
+      </w:r>
+    </w:p>
+    <w:p>
+      <w:pPr>
+        <w:widowControl w:val="0"/>
+        <w:autoSpaceDE w:val="0"/>
+        <w:autoSpaceDN w:val="0"/>
+        <w:adjustRightInd w:val="0"/>
+        <w:spacing w:after="0" w:line="276" w:lineRule="auto"/>
         <w:jc w:val="both"/>
         <w:rPr>
           <w:rFonts w:ascii="Palatino Linotype" w:hAnsi="Palatino Linotype" w:cs="TimesNewRomanPSMT"/>
@@ -7441,6 +9280,42 @@
         </w:rPr>
         <w:t>}</w:t>
       </w:r>
+    </w:p>
+    <w:p>
+      <w:pPr>
+        <w:widowControl w:val="0"/>
+        <w:autoSpaceDE w:val="0"/>
+        <w:autoSpaceDN w:val="0"/>
+        <w:adjustRightInd w:val="0"/>
+        <w:spacing w:after="0" w:line="276" w:lineRule="auto"/>
+        <w:jc w:val="both"/>
+        <w:rPr>
+          <w:rFonts w:ascii="Palatino Linotype" w:hAnsi="Palatino Linotype" w:cs="TimesNewRomanPSMT"/>
+          <w:noProof/>
+          <w:color w:val="2F5496" w:themeColor="accent1" w:themeShade="BF"/>
+          <w:sz w:val="20"/>
+          <w:szCs w:val="20"/>
+          <w:lang w:val="en-GB"/>
+        </w:rPr>
+      </w:pPr>
+    </w:p>
+    <w:p>
+      <w:pPr>
+        <w:widowControl w:val="0"/>
+        <w:autoSpaceDE w:val="0"/>
+        <w:autoSpaceDN w:val="0"/>
+        <w:adjustRightInd w:val="0"/>
+        <w:spacing w:after="0" w:line="276" w:lineRule="auto"/>
+        <w:jc w:val="both"/>
+        <w:rPr>
+          <w:rFonts w:ascii="Palatino Linotype" w:hAnsi="Palatino Linotype" w:cs="TimesNewRomanPSMT"/>
+          <w:noProof/>
+          <w:color w:val="2F5496" w:themeColor="accent1" w:themeShade="BF"/>
+          <w:sz w:val="20"/>
+          <w:szCs w:val="20"/>
+          <w:lang w:val="en-GB"/>
+        </w:rPr>
+      </w:pPr>
     </w:p>
     <w:p>
       <w:pPr>
@@ -12700,15 +14575,7 @@
         </w:rPr>
         <w:t>ate=DATE</w:t>
       </w:r>
-    </w:p>
-    <w:p>
-      <w:pPr>
-        <w:widowControl w:val="0"/>
-        <w:autoSpaceDE w:val="0"/>
-        <w:autoSpaceDN w:val="0"/>
-        <w:adjustRightInd w:val="0"/>
-        <w:spacing w:after="0" w:line="276" w:lineRule="auto"/>
-        <w:jc w:val="both"/>
+      <w:r>
         <w:rPr>
           <w:rFonts w:ascii="Palatino Linotype" w:hAnsi="Palatino Linotype" w:cs="TimesNewRomanPSMT"/>
           <w:b/>
@@ -12717,31 +14584,50 @@
           <w:szCs w:val="24"/>
           <w:lang w:val="en-GB"/>
         </w:rPr>
-      </w:pPr>
-    </w:p>
-    <w:p>
-      <w:pPr>
-        <w:widowControl w:val="0"/>
-        <w:autoSpaceDE w:val="0"/>
-        <w:autoSpaceDN w:val="0"/>
-        <w:adjustRightInd w:val="0"/>
-        <w:spacing w:after="0" w:line="276" w:lineRule="auto"/>
-        <w:jc w:val="both"/>
-        <w:rPr>
-          <w:rFonts w:ascii="Palatino Linotype" w:hAnsi="Palatino Linotype" w:cs="TimesNewRomanPSMT"/>
-          <w:noProof/>
-          <w:sz w:val="24"/>
-          <w:szCs w:val="24"/>
-          <w:lang w:val="en-GB"/>
-        </w:rPr>
-      </w:pPr>
-      <w:r>
+        <w:t>&amp;period=PERIOD</w:t>
+      </w:r>
+    </w:p>
+    <w:p>
+      <w:pPr>
+        <w:widowControl w:val="0"/>
+        <w:autoSpaceDE w:val="0"/>
+        <w:autoSpaceDN w:val="0"/>
+        <w:adjustRightInd w:val="0"/>
+        <w:spacing w:after="0" w:line="276" w:lineRule="auto"/>
+        <w:jc w:val="both"/>
         <w:rPr>
           <w:rFonts w:ascii="Palatino Linotype" w:hAnsi="Palatino Linotype" w:cs="TimesNewRomanPSMT"/>
           <w:b/>
           <w:noProof/>
           <w:sz w:val="24"/>
           <w:szCs w:val="24"/>
+          <w:lang w:val="en-GB"/>
+        </w:rPr>
+      </w:pPr>
+    </w:p>
+    <w:p>
+      <w:pPr>
+        <w:widowControl w:val="0"/>
+        <w:autoSpaceDE w:val="0"/>
+        <w:autoSpaceDN w:val="0"/>
+        <w:adjustRightInd w:val="0"/>
+        <w:spacing w:after="0" w:line="276" w:lineRule="auto"/>
+        <w:jc w:val="both"/>
+        <w:rPr>
+          <w:rFonts w:ascii="Palatino Linotype" w:hAnsi="Palatino Linotype" w:cs="TimesNewRomanPSMT"/>
+          <w:noProof/>
+          <w:sz w:val="24"/>
+          <w:szCs w:val="24"/>
+          <w:lang w:val="en-GB"/>
+        </w:rPr>
+      </w:pPr>
+      <w:r>
+        <w:rPr>
+          <w:rFonts w:ascii="Palatino Linotype" w:hAnsi="Palatino Linotype" w:cs="TimesNewRomanPSMT"/>
+          <w:b/>
+          <w:noProof/>
+          <w:sz w:val="24"/>
+          <w:szCs w:val="24"/>
         </w:rPr>
         <w:t xml:space="preserve">GET: </w:t>
       </w:r>
@@ -12770,7 +14656,52 @@
           <w:sz w:val="24"/>
           <w:szCs w:val="24"/>
         </w:rPr>
-        <w:t>, di un determinato giorno in i</w:t>
+        <w:t xml:space="preserve">, </w:t>
+      </w:r>
+      <w:r>
+        <w:rPr>
+          <w:rFonts w:ascii="Palatino Linotype" w:hAnsi="Palatino Linotype" w:cs="TimesNewRomanPSMT"/>
+          <w:noProof/>
+          <w:sz w:val="24"/>
+          <w:szCs w:val="24"/>
+        </w:rPr>
+        <w:t>i</w:t>
+      </w:r>
+      <w:r>
+        <w:rPr>
+          <w:rFonts w:ascii="Palatino Linotype" w:hAnsi="Palatino Linotype" w:cs="TimesNewRomanPSMT"/>
+          <w:noProof/>
+          <w:sz w:val="24"/>
+          <w:szCs w:val="24"/>
+        </w:rPr>
+        <w:t>n</w:t>
+      </w:r>
+      <w:r>
+        <w:rPr>
+          <w:rFonts w:ascii="Palatino Linotype" w:hAnsi="Palatino Linotype" w:cs="TimesNewRomanPSMT"/>
+          <w:noProof/>
+          <w:sz w:val="24"/>
+          <w:szCs w:val="24"/>
+        </w:rPr>
+        <w:t xml:space="preserve"> un determinato</w:t>
+      </w:r>
+      <w:r>
+        <w:rPr>
+          <w:rFonts w:ascii="Palatino Linotype" w:hAnsi="Palatino Linotype" w:cs="TimesNewRomanPSMT"/>
+          <w:noProof/>
+          <w:sz w:val="24"/>
+          <w:szCs w:val="24"/>
+        </w:rPr>
+        <w:t xml:space="preserve"> periodo partendo da un determinato</w:t>
+      </w:r>
+      <w:r>
+        <w:rPr>
+          <w:rFonts w:ascii="Palatino Linotype" w:hAnsi="Palatino Linotype" w:cs="TimesNewRomanPSMT"/>
+          <w:noProof/>
+          <w:sz w:val="24"/>
+          <w:szCs w:val="24"/>
+        </w:rPr>
+        <w:t xml:space="preserve"> giorno in i</w:t>
       </w:r>
       <w:r>
         <w:rPr>
@@ -12788,7 +14719,16 @@
           <w:sz w:val="24"/>
           <w:szCs w:val="24"/>
         </w:rPr>
-        <w:t xml:space="preserve">tro. Il parametro obbligatorio è </w:t>
+        <w:t>tri. I parametri obbligatori sono</w:t>
+      </w:r>
+      <w:r>
+        <w:rPr>
+          <w:rFonts w:ascii="Palatino Linotype" w:hAnsi="Palatino Linotype" w:cs="TimesNewRomanPSMT"/>
+          <w:noProof/>
+          <w:sz w:val="24"/>
+          <w:szCs w:val="24"/>
+        </w:rPr>
+        <w:t xml:space="preserve"> </w:t>
       </w:r>
       <w:r>
         <w:rPr>
@@ -12798,16 +14738,73 @@
           <w:sz w:val="24"/>
           <w:szCs w:val="24"/>
         </w:rPr>
-        <w:t xml:space="preserve">date, </w:t>
-      </w:r>
-      <w:r>
-        <w:rPr>
-          <w:rFonts w:ascii="Palatino Linotype" w:hAnsi="Palatino Linotype" w:cs="TimesNewRomanPSMT"/>
-          <w:noProof/>
-          <w:sz w:val="24"/>
-          <w:szCs w:val="24"/>
-        </w:rPr>
-        <w:t xml:space="preserve">ovvero la data per la quale si vuole il riassunto di tutte le attività svolte. </w:t>
+        <w:t>date</w:t>
+      </w:r>
+      <w:r>
+        <w:rPr>
+          <w:rFonts w:ascii="Palatino Linotype" w:hAnsi="Palatino Linotype" w:cs="TimesNewRomanPSMT"/>
+          <w:i/>
+          <w:noProof/>
+          <w:sz w:val="24"/>
+          <w:szCs w:val="24"/>
+        </w:rPr>
+        <w:t xml:space="preserve"> </w:t>
+      </w:r>
+      <w:r>
+        <w:rPr>
+          <w:rFonts w:ascii="Palatino Linotype" w:hAnsi="Palatino Linotype" w:cs="TimesNewRomanPSMT"/>
+          <w:noProof/>
+          <w:sz w:val="24"/>
+          <w:szCs w:val="24"/>
+        </w:rPr>
+        <w:t xml:space="preserve">e </w:t>
+      </w:r>
+      <w:r>
+        <w:rPr>
+          <w:rFonts w:ascii="Palatino Linotype" w:hAnsi="Palatino Linotype" w:cs="TimesNewRomanPSMT"/>
+          <w:i/>
+          <w:noProof/>
+          <w:sz w:val="24"/>
+          <w:szCs w:val="24"/>
+        </w:rPr>
+        <w:t>period</w:t>
+      </w:r>
+      <w:r>
+        <w:rPr>
+          <w:rFonts w:ascii="Palatino Linotype" w:hAnsi="Palatino Linotype" w:cs="TimesNewRomanPSMT"/>
+          <w:i/>
+          <w:noProof/>
+          <w:sz w:val="24"/>
+          <w:szCs w:val="24"/>
+        </w:rPr>
+        <w:t xml:space="preserve">, </w:t>
+      </w:r>
+      <w:r>
+        <w:rPr>
+          <w:rFonts w:ascii="Palatino Linotype" w:hAnsi="Palatino Linotype" w:cs="TimesNewRomanPSMT"/>
+          <w:noProof/>
+          <w:sz w:val="24"/>
+          <w:szCs w:val="24"/>
+        </w:rPr>
+        <w:t xml:space="preserve">ovvero </w:t>
+      </w:r>
+      <w:r>
+        <w:rPr>
+          <w:rFonts w:ascii="Palatino Linotype" w:hAnsi="Palatino Linotype" w:cs="TimesNewRomanPSMT"/>
+          <w:noProof/>
+          <w:sz w:val="24"/>
+          <w:szCs w:val="24"/>
+        </w:rPr>
+        <w:t>il periodo per cui si vuole il sommario delle attività e la data dal</w:t>
+      </w:r>
+      <w:r>
+        <w:rPr>
+          <w:rFonts w:ascii="Palatino Linotype" w:hAnsi="Palatino Linotype" w:cs="TimesNewRomanPSMT"/>
+          <w:noProof/>
+          <w:sz w:val="24"/>
+          <w:szCs w:val="24"/>
+        </w:rPr>
+        <w:t xml:space="preserve">la quale si vuole il riassunto di tutte le attività svolte. </w:t>
       </w:r>
       <w:r>
         <w:rPr>
@@ -12892,7 +14889,29 @@
           <w:szCs w:val="20"/>
           <w:lang w:val="en-GB"/>
         </w:rPr>
-        <w:t xml:space="preserve">   "activity-summary":{</w:t>
+        <w:t xml:space="preserve">   "activity-summary":</w:t>
+      </w:r>
+      <w:r>
+        <w:rPr>
+          <w:rFonts w:ascii="Palatino Linotype" w:hAnsi="Palatino Linotype" w:cs="TimesNewRomanPSMT"/>
+          <w:noProof/>
+          <w:color w:val="2F5496" w:themeColor="accent1" w:themeShade="BF"/>
+          <w:sz w:val="20"/>
+          <w:szCs w:val="20"/>
+          <w:lang w:val="en-GB"/>
+        </w:rPr>
+        <w:t>[</w:t>
+      </w:r>
+      <w:r>
+        <w:rPr>
+          <w:rFonts w:ascii="Palatino Linotype" w:hAnsi="Palatino Linotype" w:cs="TimesNewRomanPSMT"/>
+          <w:noProof/>
+          <w:color w:val="2F5496" w:themeColor="accent1" w:themeShade="BF"/>
+          <w:sz w:val="20"/>
+          <w:szCs w:val="20"/>
+          <w:lang w:val="en-GB"/>
+        </w:rPr>
+        <w:t>{</w:t>
       </w:r>
     </w:p>
     <w:p>
@@ -14100,6 +16119,7 @@
           <w:szCs w:val="20"/>
           <w:lang w:val="en-GB"/>
         </w:rPr>
+        <w:lastRenderedPageBreak/>
         <w:t xml:space="preserve">         </w:t>
       </w:r>
       <w:r>
@@ -14193,7 +16213,6 @@
           <w:szCs w:val="20"/>
           <w:lang w:val="en-GB"/>
         </w:rPr>
-        <w:lastRenderedPageBreak/>
         <w:t xml:space="preserve">            </w:t>
       </w:r>
       <w:r>
@@ -15437,7 +17456,29 @@
           <w:szCs w:val="20"/>
           <w:lang w:val="en-GB"/>
         </w:rPr>
-        <w:t>}}</w:t>
+        <w:t>}</w:t>
+      </w:r>
+      <w:r>
+        <w:rPr>
+          <w:rFonts w:ascii="Palatino Linotype" w:hAnsi="Palatino Linotype" w:cs="TimesNewRomanPSMT"/>
+          <w:noProof/>
+          <w:color w:val="2F5496" w:themeColor="accent1" w:themeShade="BF"/>
+          <w:sz w:val="20"/>
+          <w:szCs w:val="20"/>
+          <w:lang w:val="en-GB"/>
+        </w:rPr>
+        <w:t>]</w:t>
+      </w:r>
+      <w:r>
+        <w:rPr>
+          <w:rFonts w:ascii="Palatino Linotype" w:hAnsi="Palatino Linotype" w:cs="TimesNewRomanPSMT"/>
+          <w:noProof/>
+          <w:color w:val="2F5496" w:themeColor="accent1" w:themeShade="BF"/>
+          <w:sz w:val="20"/>
+          <w:szCs w:val="20"/>
+          <w:lang w:val="en-GB"/>
+        </w:rPr>
+        <w:t>}</w:t>
       </w:r>
     </w:p>
     <w:p>
@@ -15719,15 +17760,7 @@
         </w:rPr>
         <w:t>ate=DATE</w:t>
       </w:r>
-    </w:p>
-    <w:p>
-      <w:pPr>
-        <w:widowControl w:val="0"/>
-        <w:autoSpaceDE w:val="0"/>
-        <w:autoSpaceDN w:val="0"/>
-        <w:adjustRightInd w:val="0"/>
-        <w:spacing w:after="0" w:line="276" w:lineRule="auto"/>
-        <w:jc w:val="both"/>
+      <w:r>
         <w:rPr>
           <w:rFonts w:ascii="Palatino Linotype" w:hAnsi="Palatino Linotype" w:cs="TimesNewRomanPSMT"/>
           <w:b/>
@@ -15736,31 +17769,50 @@
           <w:szCs w:val="24"/>
           <w:lang w:val="en-GB"/>
         </w:rPr>
-      </w:pPr>
-    </w:p>
-    <w:p>
-      <w:pPr>
-        <w:widowControl w:val="0"/>
-        <w:autoSpaceDE w:val="0"/>
-        <w:autoSpaceDN w:val="0"/>
-        <w:adjustRightInd w:val="0"/>
-        <w:spacing w:after="0" w:line="276" w:lineRule="auto"/>
-        <w:jc w:val="both"/>
-        <w:rPr>
-          <w:rFonts w:ascii="Palatino Linotype" w:hAnsi="Palatino Linotype" w:cs="TimesNewRomanPSMT"/>
-          <w:noProof/>
-          <w:sz w:val="24"/>
-          <w:szCs w:val="24"/>
-          <w:lang w:val="en-GB"/>
-        </w:rPr>
-      </w:pPr>
-      <w:r>
+        <w:t>&amp;period=PERIOD</w:t>
+      </w:r>
+    </w:p>
+    <w:p>
+      <w:pPr>
+        <w:widowControl w:val="0"/>
+        <w:autoSpaceDE w:val="0"/>
+        <w:autoSpaceDN w:val="0"/>
+        <w:adjustRightInd w:val="0"/>
+        <w:spacing w:after="0" w:line="276" w:lineRule="auto"/>
+        <w:jc w:val="both"/>
         <w:rPr>
           <w:rFonts w:ascii="Palatino Linotype" w:hAnsi="Palatino Linotype" w:cs="TimesNewRomanPSMT"/>
           <w:b/>
           <w:noProof/>
           <w:sz w:val="24"/>
           <w:szCs w:val="24"/>
+          <w:lang w:val="en-GB"/>
+        </w:rPr>
+      </w:pPr>
+    </w:p>
+    <w:p>
+      <w:pPr>
+        <w:widowControl w:val="0"/>
+        <w:autoSpaceDE w:val="0"/>
+        <w:autoSpaceDN w:val="0"/>
+        <w:adjustRightInd w:val="0"/>
+        <w:spacing w:after="0" w:line="276" w:lineRule="auto"/>
+        <w:jc w:val="both"/>
+        <w:rPr>
+          <w:rFonts w:ascii="Palatino Linotype" w:hAnsi="Palatino Linotype" w:cs="TimesNewRomanPSMT"/>
+          <w:noProof/>
+          <w:sz w:val="24"/>
+          <w:szCs w:val="24"/>
+          <w:lang w:val="en-GB"/>
+        </w:rPr>
+      </w:pPr>
+      <w:r>
+        <w:rPr>
+          <w:rFonts w:ascii="Palatino Linotype" w:hAnsi="Palatino Linotype" w:cs="TimesNewRomanPSMT"/>
+          <w:b/>
+          <w:noProof/>
+          <w:sz w:val="24"/>
+          <w:szCs w:val="24"/>
         </w:rPr>
         <w:t>GET</w:t>
       </w:r>
@@ -15771,7 +17823,43 @@
           <w:sz w:val="24"/>
           <w:szCs w:val="24"/>
         </w:rPr>
-        <w:t xml:space="preserve">: Ritorna il sommario di un particolare giorno in input alla richiesta come parametro. Il parametro è obbligatorio è </w:t>
+        <w:t>: Ritorna il sommario di un particolare</w:t>
+      </w:r>
+      <w:r>
+        <w:rPr>
+          <w:rFonts w:ascii="Palatino Linotype" w:hAnsi="Palatino Linotype" w:cs="TimesNewRomanPSMT"/>
+          <w:noProof/>
+          <w:sz w:val="24"/>
+          <w:szCs w:val="24"/>
+        </w:rPr>
+        <w:t xml:space="preserve"> periodo partendo da un determinato </w:t>
+      </w:r>
+      <w:r>
+        <w:rPr>
+          <w:rFonts w:ascii="Palatino Linotype" w:hAnsi="Palatino Linotype" w:cs="TimesNewRomanPSMT"/>
+          <w:noProof/>
+          <w:sz w:val="24"/>
+          <w:szCs w:val="24"/>
+        </w:rPr>
+        <w:t xml:space="preserve"> giorno in inp</w:t>
+      </w:r>
+      <w:r>
+        <w:rPr>
+          <w:rFonts w:ascii="Palatino Linotype" w:hAnsi="Palatino Linotype" w:cs="TimesNewRomanPSMT"/>
+          <w:noProof/>
+          <w:sz w:val="24"/>
+          <w:szCs w:val="24"/>
+        </w:rPr>
+        <w:t>ut alla richiesta come parametri. I parametri obbligatori sono</w:t>
+      </w:r>
+      <w:r>
+        <w:rPr>
+          <w:rFonts w:ascii="Palatino Linotype" w:hAnsi="Palatino Linotype" w:cs="TimesNewRomanPSMT"/>
+          <w:noProof/>
+          <w:sz w:val="24"/>
+          <w:szCs w:val="24"/>
+        </w:rPr>
+        <w:t xml:space="preserve"> </w:t>
       </w:r>
       <w:r>
         <w:rPr>
@@ -15786,11 +17874,58 @@
       <w:r>
         <w:rPr>
           <w:rFonts w:ascii="Palatino Linotype" w:hAnsi="Palatino Linotype" w:cs="TimesNewRomanPSMT"/>
-          <w:noProof/>
-          <w:sz w:val="24"/>
-          <w:szCs w:val="24"/>
-        </w:rPr>
-        <w:t xml:space="preserve">, ovvero la data per la quale si vuole il sommario. </w:t>
+          <w:i/>
+          <w:noProof/>
+          <w:sz w:val="24"/>
+          <w:szCs w:val="24"/>
+        </w:rPr>
+        <w:t xml:space="preserve"> </w:t>
+      </w:r>
+      <w:r>
+        <w:rPr>
+          <w:rFonts w:ascii="Palatino Linotype" w:hAnsi="Palatino Linotype" w:cs="TimesNewRomanPSMT"/>
+          <w:noProof/>
+          <w:sz w:val="24"/>
+          <w:szCs w:val="24"/>
+        </w:rPr>
+        <w:t xml:space="preserve">e </w:t>
+      </w:r>
+      <w:r>
+        <w:rPr>
+          <w:rFonts w:ascii="Palatino Linotype" w:hAnsi="Palatino Linotype" w:cs="TimesNewRomanPSMT"/>
+          <w:i/>
+          <w:noProof/>
+          <w:sz w:val="24"/>
+          <w:szCs w:val="24"/>
+        </w:rPr>
+        <w:t>period</w:t>
+      </w:r>
+      <w:r>
+        <w:rPr>
+          <w:rFonts w:ascii="Palatino Linotype" w:hAnsi="Palatino Linotype" w:cs="TimesNewRomanPSMT"/>
+          <w:noProof/>
+          <w:sz w:val="24"/>
+          <w:szCs w:val="24"/>
+        </w:rPr>
+        <w:t>, ovvero</w:t>
+      </w:r>
+      <w:r>
+        <w:rPr>
+          <w:rFonts w:ascii="Palatino Linotype" w:hAnsi="Palatino Linotype" w:cs="TimesNewRomanPSMT"/>
+          <w:noProof/>
+          <w:sz w:val="24"/>
+          <w:szCs w:val="24"/>
+        </w:rPr>
+        <w:t xml:space="preserve"> il periodo e la data per i quali si vuole</w:t>
+      </w:r>
+      <w:r>
+        <w:rPr>
+          <w:rFonts w:ascii="Palatino Linotype" w:hAnsi="Palatino Linotype" w:cs="TimesNewRomanPSMT"/>
+          <w:noProof/>
+          <w:sz w:val="24"/>
+          <w:szCs w:val="24"/>
+        </w:rPr>
+        <w:t xml:space="preserve"> il sommario. </w:t>
       </w:r>
       <w:r>
         <w:rPr>
@@ -15814,48 +17949,13 @@
         <w:rPr>
           <w:rFonts w:ascii="Palatino Linotype" w:hAnsi="Palatino Linotype" w:cs="TimesNewRomanPSMT"/>
           <w:noProof/>
-          <w:color w:val="2F5496" w:themeColor="accent1" w:themeShade="BF"/>
-          <w:sz w:val="20"/>
-          <w:szCs w:val="20"/>
-          <w:lang w:val="en-GB"/>
-        </w:rPr>
-      </w:pPr>
-    </w:p>
-    <w:p>
-      <w:pPr>
-        <w:widowControl w:val="0"/>
-        <w:autoSpaceDE w:val="0"/>
-        <w:autoSpaceDN w:val="0"/>
-        <w:adjustRightInd w:val="0"/>
-        <w:spacing w:after="0" w:line="276" w:lineRule="auto"/>
-        <w:jc w:val="both"/>
-        <w:rPr>
-          <w:rFonts w:ascii="Palatino Linotype" w:hAnsi="Palatino Linotype" w:cs="TimesNewRomanPSMT"/>
-          <w:noProof/>
-          <w:color w:val="2F5496" w:themeColor="accent1" w:themeShade="BF"/>
-          <w:sz w:val="20"/>
-          <w:szCs w:val="20"/>
-          <w:lang w:val="en-GB"/>
-        </w:rPr>
-      </w:pPr>
-    </w:p>
-    <w:p>
-      <w:pPr>
-        <w:widowControl w:val="0"/>
-        <w:autoSpaceDE w:val="0"/>
-        <w:autoSpaceDN w:val="0"/>
-        <w:adjustRightInd w:val="0"/>
-        <w:spacing w:after="0" w:line="276" w:lineRule="auto"/>
-        <w:jc w:val="both"/>
-        <w:rPr>
-          <w:rFonts w:ascii="Palatino Linotype" w:hAnsi="Palatino Linotype" w:cs="TimesNewRomanPSMT"/>
-          <w:noProof/>
-          <w:color w:val="2F5496" w:themeColor="accent1" w:themeShade="BF"/>
-          <w:sz w:val="20"/>
-          <w:szCs w:val="20"/>
-          <w:lang w:val="en-GB"/>
-        </w:rPr>
-      </w:pPr>
+          <w:sz w:val="24"/>
+          <w:szCs w:val="24"/>
+          <w:lang w:val="en-GB"/>
+        </w:rPr>
+      </w:pPr>
+      <w:bookmarkStart w:id="7" w:name="_GoBack"/>
+      <w:bookmarkEnd w:id="7"/>
       <w:r>
         <w:rPr>
           <w:rFonts w:ascii="Palatino Linotype" w:hAnsi="Palatino Linotype" w:cs="TimesNewRomanPSMT"/>
@@ -20739,7 +22839,51 @@
           <w:szCs w:val="20"/>
           <w:lang w:val="en-GB"/>
         </w:rPr>
-        <w:t>":{"name":"Giorgia Bianchi","email":giorgiabianchi@gmail.com}}</w:t>
+        <w:t>":{"name":"Giorgia Bianchi","email":</w:t>
+      </w:r>
+      <w:r>
+        <w:rPr>
+          <w:rFonts w:ascii="Palatino Linotype" w:hAnsi="Palatino Linotype" w:cs="TimesNewRomanPSMT"/>
+          <w:noProof/>
+          <w:color w:val="2F5496" w:themeColor="accent1" w:themeShade="BF"/>
+          <w:sz w:val="20"/>
+          <w:szCs w:val="20"/>
+          <w:lang w:val="en-GB"/>
+        </w:rPr>
+        <w:t>”</w:t>
+      </w:r>
+      <w:r>
+        <w:rPr>
+          <w:rFonts w:ascii="Palatino Linotype" w:hAnsi="Palatino Linotype" w:cs="TimesNewRomanPSMT"/>
+          <w:noProof/>
+          <w:color w:val="2F5496" w:themeColor="accent1" w:themeShade="BF"/>
+          <w:sz w:val="20"/>
+          <w:szCs w:val="20"/>
+          <w:lang w:val="en-GB"/>
+        </w:rPr>
+        <w:t>giorgiabianchi@gmail.com</w:t>
+      </w:r>
+      <w:r>
+        <w:rPr>
+          <w:rFonts w:ascii="Palatino Linotype" w:hAnsi="Palatino Linotype" w:cs="TimesNewRomanPSMT"/>
+          <w:noProof/>
+          <w:color w:val="2F5496" w:themeColor="accent1" w:themeShade="BF"/>
+          <w:sz w:val="20"/>
+          <w:szCs w:val="20"/>
+          <w:lang w:val="en-GB"/>
+        </w:rPr>
+        <w:t>”</w:t>
+      </w:r>
+      <w:r>
+        <w:rPr>
+          <w:rFonts w:ascii="Palatino Linotype" w:hAnsi="Palatino Linotype" w:cs="TimesNewRomanPSMT"/>
+          <w:noProof/>
+          <w:color w:val="2F5496" w:themeColor="accent1" w:themeShade="BF"/>
+          <w:sz w:val="20"/>
+          <w:szCs w:val="20"/>
+          <w:lang w:val="en-GB"/>
+        </w:rPr>
+        <w:t>}}</w:t>
       </w:r>
     </w:p>
     <w:p>
@@ -20774,7 +22918,6 @@
           <w:noProof/>
           <w:sz w:val="24"/>
           <w:szCs w:val="24"/>
-          <w:lang w:val="en-GB"/>
         </w:rPr>
       </w:pPr>
       <w:r>
@@ -20784,7 +22927,6 @@
           <w:noProof/>
           <w:sz w:val="24"/>
           <w:szCs w:val="24"/>
-          <w:lang w:val="en-GB"/>
         </w:rPr>
         <w:t>URL: url-base</w:t>
       </w:r>
@@ -20795,7 +22937,6 @@
           <w:noProof/>
           <w:sz w:val="24"/>
           <w:szCs w:val="24"/>
-          <w:lang w:val="en-GB"/>
         </w:rPr>
         <w:t>/doctors</w:t>
       </w:r>
@@ -20806,7 +22947,6 @@
           <w:noProof/>
           <w:sz w:val="24"/>
           <w:szCs w:val="24"/>
-          <w:lang w:val="en-GB"/>
         </w:rPr>
         <w:t>/:id</w:t>
       </w:r>
@@ -20896,6 +23036,15 @@
           <w:szCs w:val="24"/>
         </w:rPr>
         <w:lastRenderedPageBreak/>
+        <w:t xml:space="preserve">(anche id dei pazienti già presenti) </w:t>
+      </w:r>
+      <w:r>
+        <w:rPr>
+          <w:rFonts w:ascii="Palatino Linotype" w:hAnsi="Palatino Linotype" w:cs="TimesNewRomanPSMT"/>
+          <w:noProof/>
+          <w:sz w:val="24"/>
+          <w:szCs w:val="24"/>
+        </w:rPr>
         <w:t>da associare ad un determinato dottore</w:t>
       </w:r>
       <w:r>
@@ -20931,17 +23080,15 @@
           <w:color w:val="2F5496" w:themeColor="accent1" w:themeShade="BF"/>
           <w:sz w:val="20"/>
           <w:szCs w:val="20"/>
-          <w:lang w:val="en-GB"/>
-        </w:rPr>
-      </w:pPr>
-      <w:r>
-        <w:rPr>
-          <w:rFonts w:ascii="Palatino Linotype" w:hAnsi="Palatino Linotype" w:cs="TimesNewRomanPSMT"/>
-          <w:noProof/>
-          <w:color w:val="2F5496" w:themeColor="accent1" w:themeShade="BF"/>
-          <w:sz w:val="20"/>
-          <w:szCs w:val="20"/>
-          <w:lang w:val="en-GB"/>
+        </w:rPr>
+      </w:pPr>
+      <w:r>
+        <w:rPr>
+          <w:rFonts w:ascii="Palatino Linotype" w:hAnsi="Palatino Linotype" w:cs="TimesNewRomanPSMT"/>
+          <w:noProof/>
+          <w:color w:val="2F5496" w:themeColor="accent1" w:themeShade="BF"/>
+          <w:sz w:val="20"/>
+          <w:szCs w:val="20"/>
         </w:rPr>
         <w:t>{"</w:t>
       </w:r>
@@ -20952,7 +23099,6 @@
           <w:color w:val="2F5496" w:themeColor="accent1" w:themeShade="BF"/>
           <w:sz w:val="20"/>
           <w:szCs w:val="20"/>
-          <w:lang w:val="en-GB"/>
         </w:rPr>
         <w:t>users</w:t>
       </w:r>
@@ -20963,7 +23109,6 @@
           <w:color w:val="2F5496" w:themeColor="accent1" w:themeShade="BF"/>
           <w:sz w:val="20"/>
           <w:szCs w:val="20"/>
-          <w:lang w:val="en-GB"/>
         </w:rPr>
         <w:t>":</w:t>
       </w:r>
@@ -20974,34 +23119,19 @@
           <w:color w:val="2F5496" w:themeColor="accent1" w:themeShade="BF"/>
           <w:sz w:val="20"/>
           <w:szCs w:val="20"/>
-          <w:lang w:val="en-GB"/>
-        </w:rPr>
-        <w:t>{</w:t>
-      </w:r>
-      <w:r>
-        <w:rPr>
-          <w:rFonts w:ascii="Palatino Linotype" w:hAnsi="Palatino Linotype" w:cs="TimesNewRomanPSMT"/>
-          <w:noProof/>
-          <w:color w:val="2F5496" w:themeColor="accent1" w:themeShade="BF"/>
-          <w:sz w:val="20"/>
-          <w:szCs w:val="20"/>
-          <w:lang w:val="en-GB"/>
-        </w:rPr>
-        <w:t>[1,2,3,4,-5,5,98]</w:t>
-      </w:r>
-      <w:r>
-        <w:rPr>
-          <w:rFonts w:ascii="Palatino Linotype" w:hAnsi="Palatino Linotype" w:cs="TimesNewRomanPSMT"/>
-          <w:noProof/>
-          <w:color w:val="2F5496" w:themeColor="accent1" w:themeShade="BF"/>
-          <w:sz w:val="20"/>
-          <w:szCs w:val="20"/>
-          <w:lang w:val="en-GB"/>
+        </w:rPr>
+        <w:t>{[1,2,3,4,-5,5,98]</w:t>
+      </w:r>
+      <w:r>
+        <w:rPr>
+          <w:rFonts w:ascii="Palatino Linotype" w:hAnsi="Palatino Linotype" w:cs="TimesNewRomanPSMT"/>
+          <w:noProof/>
+          <w:color w:val="2F5496" w:themeColor="accent1" w:themeShade="BF"/>
+          <w:sz w:val="20"/>
+          <w:szCs w:val="20"/>
         </w:rPr>
         <w:t>}}</w:t>
       </w:r>
-      <w:bookmarkStart w:id="7" w:name="_GoBack"/>
-      <w:bookmarkEnd w:id="7"/>
     </w:p>
     <w:p>
       <w:pPr>
@@ -21014,7 +23144,6 @@
         <w:rPr>
           <w:rFonts w:ascii="Palatino Linotype" w:hAnsi="Palatino Linotype"/>
           <w:color w:val="0070C0"/>
-          <w:lang w:val="en-GB"/>
         </w:rPr>
       </w:pPr>
     </w:p>
@@ -21033,7 +23162,6 @@
           <w:noProof/>
           <w:sz w:val="32"/>
           <w:szCs w:val="32"/>
-          <w:lang w:val="en-GB"/>
         </w:rPr>
       </w:pPr>
     </w:p>
@@ -24036,7 +26164,7 @@
 </file>
 
 <file path=customXml/itemProps1.xml><?xml version="1.0" encoding="utf-8"?>
-<ds:datastoreItem xmlns:ds="http://schemas.openxmlformats.org/officeDocument/2006/customXml" ds:itemID="{C1EBC35B-9AC2-4964-BDA8-AE92E9F0AC68}">
+<ds:datastoreItem xmlns:ds="http://schemas.openxmlformats.org/officeDocument/2006/customXml" ds:itemID="{D19EC420-F231-421C-8F8C-D9641FC9EF48}">
   <ds:schemaRefs>
     <ds:schemaRef ds:uri="http://schemas.openxmlformats.org/officeDocument/2006/bibliography"/>
   </ds:schemaRefs>

</xml_diff>